<commit_message>
frequent pattern section added
</commit_message>
<xml_diff>
--- a/project_report.docx
+++ b/project_report.docx
@@ -395,7 +395,6 @@
               <w:pStyle w:val="4vajegankelidi"/>
               <w:jc w:val="both"/>
               <w:rPr>
-                <w:rFonts w:hint="cs"/>
                 <w:rtl/>
               </w:rPr>
             </w:pPr>
@@ -412,7 +411,6 @@
               <w:pStyle w:val="4vajegankelidi"/>
               <w:jc w:val="both"/>
               <w:rPr>
-                <w:rFonts w:hint="cs"/>
                 <w:rtl/>
               </w:rPr>
             </w:pPr>
@@ -429,7 +427,6 @@
               <w:pStyle w:val="4vajegankelidi"/>
               <w:jc w:val="both"/>
               <w:rPr>
-                <w:rFonts w:hint="cs"/>
                 <w:rtl/>
               </w:rPr>
             </w:pPr>
@@ -446,7 +443,6 @@
               <w:pStyle w:val="4vajegankelidi"/>
               <w:jc w:val="both"/>
               <w:rPr>
-                <w:rFonts w:hint="cs"/>
                 <w:rtl/>
               </w:rPr>
             </w:pPr>
@@ -463,7 +459,6 @@
               <w:pStyle w:val="4vajegankelidi"/>
               <w:jc w:val="both"/>
               <w:rPr>
-                <w:rFonts w:hint="cs"/>
                 <w:rtl/>
               </w:rPr>
             </w:pPr>
@@ -483,7 +478,6 @@
               <w:pStyle w:val="4vajegankelidi"/>
               <w:jc w:val="both"/>
               <w:rPr>
-                <w:rFonts w:hint="cs"/>
                 <w:rtl/>
                 <w:lang w:bidi="fa-IR"/>
               </w:rPr>
@@ -504,7 +498,6 @@
               <w:pStyle w:val="4vajegankelidi"/>
               <w:jc w:val="both"/>
               <w:rPr>
-                <w:rFonts w:hint="cs"/>
                 <w:rtl/>
                 <w:lang w:bidi="fa-IR"/>
               </w:rPr>
@@ -523,7 +516,6 @@
               <w:pStyle w:val="4vajegankelidi"/>
               <w:jc w:val="both"/>
               <w:rPr>
-                <w:rFonts w:hint="cs"/>
                 <w:rtl/>
                 <w:lang w:bidi="fa-IR"/>
               </w:rPr>
@@ -565,8 +557,6 @@
               </w:rPr>
               <w:t>KNN</w:t>
             </w:r>
-            <w:bookmarkStart w:id="0" w:name="_GoBack"/>
-            <w:bookmarkEnd w:id="0"/>
           </w:p>
         </w:tc>
         <w:tc>
@@ -707,7 +697,7 @@
           <w:r>
             <w:fldChar w:fldCharType="separate"/>
           </w:r>
-          <w:hyperlink w:anchor="_Toc94478111" w:history="1">
+          <w:hyperlink w:anchor="_Toc94536491" w:history="1">
             <w:r>
               <w:rPr>
                 <w:rStyle w:val="Hyperlink"/>
@@ -737,7 +727,7 @@
                 <w:noProof/>
                 <w:webHidden/>
               </w:rPr>
-              <w:instrText xml:space="preserve"> PAGEREF _Toc94478111 \h </w:instrText>
+              <w:instrText xml:space="preserve"> PAGEREF _Toc94536491 \h </w:instrText>
             </w:r>
             <w:r>
               <w:rPr>
@@ -756,9 +746,8 @@
               <w:rPr>
                 <w:noProof/>
                 <w:webHidden/>
-                <w:rtl/>
-              </w:rPr>
-              <w:t>2</w:t>
+              </w:rPr>
+              <w:t>3</w:t>
             </w:r>
             <w:r>
               <w:rPr>
@@ -782,7 +771,7 @@
               <w:szCs w:val="22"/>
             </w:rPr>
           </w:pPr>
-          <w:hyperlink w:anchor="_Toc94478112" w:history="1">
+          <w:hyperlink w:anchor="_Toc94536492" w:history="1">
             <w:r>
               <w:rPr>
                 <w:rStyle w:val="Hyperlink"/>
@@ -832,7 +821,7 @@
                 <w:noProof/>
                 <w:webHidden/>
               </w:rPr>
-              <w:instrText xml:space="preserve"> PAGEREF _Toc94478112 \h </w:instrText>
+              <w:instrText xml:space="preserve"> PAGEREF _Toc94536492 \h </w:instrText>
             </w:r>
             <w:r>
               <w:rPr>
@@ -851,9 +840,8 @@
               <w:rPr>
                 <w:noProof/>
                 <w:webHidden/>
-                <w:rtl/>
-              </w:rPr>
-              <w:t>3</w:t>
+              </w:rPr>
+              <w:t>4</w:t>
             </w:r>
             <w:r>
               <w:rPr>
@@ -877,7 +865,7 @@
               <w:szCs w:val="22"/>
             </w:rPr>
           </w:pPr>
-          <w:hyperlink w:anchor="_Toc94478113" w:history="1">
+          <w:hyperlink w:anchor="_Toc94536493" w:history="1">
             <w:r>
               <w:rPr>
                 <w:rStyle w:val="Hyperlink"/>
@@ -937,7 +925,7 @@
                 <w:noProof/>
                 <w:webHidden/>
               </w:rPr>
-              <w:instrText xml:space="preserve"> PAGEREF _Toc94478113 \h </w:instrText>
+              <w:instrText xml:space="preserve"> PAGEREF _Toc94536493 \h </w:instrText>
             </w:r>
             <w:r>
               <w:rPr>
@@ -956,9 +944,8 @@
               <w:rPr>
                 <w:noProof/>
                 <w:webHidden/>
-                <w:rtl/>
-              </w:rPr>
-              <w:t>5</w:t>
+              </w:rPr>
+              <w:t>6</w:t>
             </w:r>
             <w:r>
               <w:rPr>
@@ -982,7 +969,7 @@
               <w:szCs w:val="22"/>
             </w:rPr>
           </w:pPr>
-          <w:hyperlink w:anchor="_Toc94478114" w:history="1">
+          <w:hyperlink w:anchor="_Toc94536494" w:history="1">
             <w:r>
               <w:rPr>
                 <w:rStyle w:val="Hyperlink"/>
@@ -1072,7 +1059,7 @@
                 <w:noProof/>
                 <w:webHidden/>
               </w:rPr>
-              <w:instrText xml:space="preserve"> PAGEREF _Toc94478114 \h </w:instrText>
+              <w:instrText xml:space="preserve"> PAGEREF _Toc94536494 \h </w:instrText>
             </w:r>
             <w:r>
               <w:rPr>
@@ -1091,9 +1078,8 @@
               <w:rPr>
                 <w:noProof/>
                 <w:webHidden/>
-                <w:rtl/>
-              </w:rPr>
-              <w:t>6</w:t>
+              </w:rPr>
+              <w:t>7</w:t>
             </w:r>
             <w:r>
               <w:rPr>
@@ -1117,7 +1103,7 @@
               <w:szCs w:val="22"/>
             </w:rPr>
           </w:pPr>
-          <w:hyperlink w:anchor="_Toc94478115" w:history="1">
+          <w:hyperlink w:anchor="_Toc94536495" w:history="1">
             <w:r>
               <w:rPr>
                 <w:rStyle w:val="Hyperlink"/>
@@ -1227,7 +1213,7 @@
                 <w:noProof/>
                 <w:webHidden/>
               </w:rPr>
-              <w:instrText xml:space="preserve"> PAGEREF _Toc94478115 \h </w:instrText>
+              <w:instrText xml:space="preserve"> PAGEREF _Toc94536495 \h </w:instrText>
             </w:r>
             <w:r>
               <w:rPr>
@@ -1246,9 +1232,8 @@
               <w:rPr>
                 <w:noProof/>
                 <w:webHidden/>
-                <w:rtl/>
-              </w:rPr>
-              <w:t>6</w:t>
+              </w:rPr>
+              <w:t>7</w:t>
             </w:r>
             <w:r>
               <w:rPr>
@@ -1272,7 +1257,7 @@
               <w:szCs w:val="22"/>
             </w:rPr>
           </w:pPr>
-          <w:hyperlink w:anchor="_Toc94478116" w:history="1">
+          <w:hyperlink w:anchor="_Toc94536496" w:history="1">
             <w:r>
               <w:rPr>
                 <w:rStyle w:val="Hyperlink"/>
@@ -1302,7 +1287,7 @@
                 <w:noProof/>
                 <w:webHidden/>
               </w:rPr>
-              <w:instrText xml:space="preserve"> PAGEREF _Toc94478116 \h </w:instrText>
+              <w:instrText xml:space="preserve"> PAGEREF _Toc94536496 \h </w:instrText>
             </w:r>
             <w:r>
               <w:rPr>
@@ -1321,9 +1306,8 @@
               <w:rPr>
                 <w:noProof/>
                 <w:webHidden/>
-                <w:rtl/>
-              </w:rPr>
-              <w:t>8</w:t>
+              </w:rPr>
+              <w:t>9</w:t>
             </w:r>
             <w:r>
               <w:rPr>
@@ -1347,7 +1331,7 @@
               <w:szCs w:val="22"/>
             </w:rPr>
           </w:pPr>
-          <w:hyperlink w:anchor="_Toc94478117" w:history="1">
+          <w:hyperlink w:anchor="_Toc94536497" w:history="1">
             <w:r>
               <w:rPr>
                 <w:rStyle w:val="Hyperlink"/>
@@ -1467,7 +1451,7 @@
                 <w:noProof/>
                 <w:webHidden/>
               </w:rPr>
-              <w:instrText xml:space="preserve"> PAGEREF _Toc94478117 \h </w:instrText>
+              <w:instrText xml:space="preserve"> PAGEREF _Toc94536497 \h </w:instrText>
             </w:r>
             <w:r>
               <w:rPr>
@@ -1486,9 +1470,8 @@
               <w:rPr>
                 <w:noProof/>
                 <w:webHidden/>
-                <w:rtl/>
-              </w:rPr>
-              <w:t>9</w:t>
+              </w:rPr>
+              <w:t>10</w:t>
             </w:r>
             <w:r>
               <w:rPr>
@@ -1512,7 +1495,7 @@
               <w:szCs w:val="22"/>
             </w:rPr>
           </w:pPr>
-          <w:hyperlink w:anchor="_Toc94478118" w:history="1">
+          <w:hyperlink w:anchor="_Toc94536498" w:history="1">
             <w:r>
               <w:rPr>
                 <w:rStyle w:val="Hyperlink"/>
@@ -1612,7 +1595,7 @@
                 <w:noProof/>
                 <w:webHidden/>
               </w:rPr>
-              <w:instrText xml:space="preserve"> PAGEREF _Toc94478118 \h </w:instrText>
+              <w:instrText xml:space="preserve"> PAGEREF _Toc94536498 \h </w:instrText>
             </w:r>
             <w:r>
               <w:rPr>
@@ -1631,9 +1614,8 @@
               <w:rPr>
                 <w:noProof/>
                 <w:webHidden/>
-                <w:rtl/>
-              </w:rPr>
-              <w:t>9</w:t>
+              </w:rPr>
+              <w:t>10</w:t>
             </w:r>
             <w:r>
               <w:rPr>
@@ -1657,7 +1639,7 @@
               <w:szCs w:val="22"/>
             </w:rPr>
           </w:pPr>
-          <w:hyperlink w:anchor="_Toc94478119" w:history="1">
+          <w:hyperlink w:anchor="_Toc94536499" w:history="1">
             <w:r>
               <w:rPr>
                 <w:rStyle w:val="Hyperlink"/>
@@ -1717,7 +1699,7 @@
                 <w:noProof/>
                 <w:webHidden/>
               </w:rPr>
-              <w:instrText xml:space="preserve"> PAGEREF _Toc94478119 \h </w:instrText>
+              <w:instrText xml:space="preserve"> PAGEREF _Toc94536499 \h </w:instrText>
             </w:r>
             <w:r>
               <w:rPr>
@@ -1736,9 +1718,8 @@
               <w:rPr>
                 <w:noProof/>
                 <w:webHidden/>
-                <w:rtl/>
-              </w:rPr>
-              <w:t>15</w:t>
+              </w:rPr>
+              <w:t>16</w:t>
             </w:r>
             <w:r>
               <w:rPr>
@@ -1762,7 +1743,7 @@
               <w:szCs w:val="22"/>
             </w:rPr>
           </w:pPr>
-          <w:hyperlink w:anchor="_Toc94478120" w:history="1">
+          <w:hyperlink w:anchor="_Toc94536500" w:history="1">
             <w:r>
               <w:rPr>
                 <w:rStyle w:val="Hyperlink"/>
@@ -1872,7 +1853,7 @@
                 <w:noProof/>
                 <w:webHidden/>
               </w:rPr>
-              <w:instrText xml:space="preserve"> PAGEREF _Toc94478120 \h </w:instrText>
+              <w:instrText xml:space="preserve"> PAGEREF _Toc94536500 \h </w:instrText>
             </w:r>
             <w:r>
               <w:rPr>
@@ -1891,9 +1872,8 @@
               <w:rPr>
                 <w:noProof/>
                 <w:webHidden/>
-                <w:rtl/>
-              </w:rPr>
-              <w:t>16</w:t>
+              </w:rPr>
+              <w:t>17</w:t>
             </w:r>
             <w:r>
               <w:rPr>
@@ -1917,7 +1897,7 @@
               <w:szCs w:val="22"/>
             </w:rPr>
           </w:pPr>
-          <w:hyperlink w:anchor="_Toc94478121" w:history="1">
+          <w:hyperlink w:anchor="_Toc94536501" w:history="1">
             <w:r>
               <w:rPr>
                 <w:rStyle w:val="Hyperlink"/>
@@ -2036,7 +2016,7 @@
                 <w:noProof/>
                 <w:webHidden/>
               </w:rPr>
-              <w:instrText xml:space="preserve"> PAGEREF _Toc94478121 \h </w:instrText>
+              <w:instrText xml:space="preserve"> PAGEREF _Toc94536501 \h </w:instrText>
             </w:r>
             <w:r>
               <w:rPr>
@@ -2055,9 +2035,8 @@
               <w:rPr>
                 <w:noProof/>
                 <w:webHidden/>
-                <w:rtl/>
-              </w:rPr>
-              <w:t>17</w:t>
+              </w:rPr>
+              <w:t>18</w:t>
             </w:r>
             <w:r>
               <w:rPr>
@@ -2081,7 +2060,7 @@
               <w:szCs w:val="22"/>
             </w:rPr>
           </w:pPr>
-          <w:hyperlink w:anchor="_Toc94478122" w:history="1">
+          <w:hyperlink w:anchor="_Toc94536502" w:history="1">
             <w:r>
               <w:rPr>
                 <w:rStyle w:val="Hyperlink"/>
@@ -2141,7 +2120,7 @@
                 <w:noProof/>
                 <w:webHidden/>
               </w:rPr>
-              <w:instrText xml:space="preserve"> PAGEREF _Toc94478122 \h </w:instrText>
+              <w:instrText xml:space="preserve"> PAGEREF _Toc94536502 \h </w:instrText>
             </w:r>
             <w:r>
               <w:rPr>
@@ -2160,9 +2139,8 @@
               <w:rPr>
                 <w:noProof/>
                 <w:webHidden/>
-                <w:rtl/>
-              </w:rPr>
-              <w:t>19</w:t>
+              </w:rPr>
+              <w:t>20</w:t>
             </w:r>
             <w:r>
               <w:rPr>
@@ -2186,7 +2164,7 @@
               <w:szCs w:val="22"/>
             </w:rPr>
           </w:pPr>
-          <w:hyperlink w:anchor="_Toc94478123" w:history="1">
+          <w:hyperlink w:anchor="_Toc94536503" w:history="1">
             <w:r>
               <w:rPr>
                 <w:rStyle w:val="Hyperlink"/>
@@ -2236,7 +2214,7 @@
                 <w:noProof/>
                 <w:webHidden/>
               </w:rPr>
-              <w:instrText xml:space="preserve"> PAGEREF _Toc94478123 \h </w:instrText>
+              <w:instrText xml:space="preserve"> PAGEREF _Toc94536503 \h </w:instrText>
             </w:r>
             <w:r>
               <w:rPr>
@@ -2255,9 +2233,8 @@
               <w:rPr>
                 <w:noProof/>
                 <w:webHidden/>
-                <w:rtl/>
-              </w:rPr>
-              <w:t>19</w:t>
+              </w:rPr>
+              <w:t>20</w:t>
             </w:r>
             <w:r>
               <w:rPr>
@@ -2281,7 +2258,7 @@
               <w:szCs w:val="22"/>
             </w:rPr>
           </w:pPr>
-          <w:hyperlink w:anchor="_Toc94478124" w:history="1">
+          <w:hyperlink w:anchor="_Toc94536504" w:history="1">
             <w:r>
               <w:rPr>
                 <w:rStyle w:val="Hyperlink"/>
@@ -2371,7 +2348,7 @@
                 <w:noProof/>
                 <w:webHidden/>
               </w:rPr>
-              <w:instrText xml:space="preserve"> PAGEREF _Toc94478124 \h </w:instrText>
+              <w:instrText xml:space="preserve"> PAGEREF _Toc94536504 \h </w:instrText>
             </w:r>
             <w:r>
               <w:rPr>
@@ -2390,9 +2367,8 @@
               <w:rPr>
                 <w:noProof/>
                 <w:webHidden/>
-                <w:rtl/>
-              </w:rPr>
-              <w:t>19</w:t>
+              </w:rPr>
+              <w:t>20</w:t>
             </w:r>
             <w:r>
               <w:rPr>
@@ -2416,7 +2392,7 @@
               <w:szCs w:val="22"/>
             </w:rPr>
           </w:pPr>
-          <w:hyperlink w:anchor="_Toc94478125" w:history="1">
+          <w:hyperlink w:anchor="_Toc94536505" w:history="1">
             <w:r>
               <w:rPr>
                 <w:rStyle w:val="Hyperlink"/>
@@ -2446,7 +2422,7 @@
                 <w:noProof/>
                 <w:webHidden/>
               </w:rPr>
-              <w:instrText xml:space="preserve"> PAGEREF _Toc94478125 \h </w:instrText>
+              <w:instrText xml:space="preserve"> PAGEREF _Toc94536505 \h </w:instrText>
             </w:r>
             <w:r>
               <w:rPr>
@@ -2465,9 +2441,8 @@
               <w:rPr>
                 <w:noProof/>
                 <w:webHidden/>
-                <w:rtl/>
-              </w:rPr>
-              <w:t>19</w:t>
+              </w:rPr>
+              <w:t>20</w:t>
             </w:r>
             <w:r>
               <w:rPr>
@@ -2491,7 +2466,7 @@
               <w:szCs w:val="22"/>
             </w:rPr>
           </w:pPr>
-          <w:hyperlink w:anchor="_Toc94478126" w:history="1">
+          <w:hyperlink w:anchor="_Toc94536506" w:history="1">
             <w:r>
               <w:rPr>
                 <w:rStyle w:val="Hyperlink"/>
@@ -2541,7 +2516,7 @@
                 <w:noProof/>
                 <w:webHidden/>
               </w:rPr>
-              <w:instrText xml:space="preserve"> PAGEREF _Toc94478126 \h </w:instrText>
+              <w:instrText xml:space="preserve"> PAGEREF _Toc94536506 \h </w:instrText>
             </w:r>
             <w:r>
               <w:rPr>
@@ -2560,9 +2535,8 @@
               <w:rPr>
                 <w:noProof/>
                 <w:webHidden/>
-                <w:rtl/>
-              </w:rPr>
-              <w:t>20</w:t>
+              </w:rPr>
+              <w:t>21</w:t>
             </w:r>
             <w:r>
               <w:rPr>
@@ -2586,7 +2560,7 @@
               <w:szCs w:val="22"/>
             </w:rPr>
           </w:pPr>
-          <w:hyperlink w:anchor="_Toc94478127" w:history="1">
+          <w:hyperlink w:anchor="_Toc94536507" w:history="1">
             <w:r>
               <w:rPr>
                 <w:rStyle w:val="Hyperlink"/>
@@ -2615,7 +2589,7 @@
                 <w:noProof/>
                 <w:webHidden/>
               </w:rPr>
-              <w:instrText xml:space="preserve"> PAGEREF _Toc94478127 \h </w:instrText>
+              <w:instrText xml:space="preserve"> PAGEREF _Toc94536507 \h </w:instrText>
             </w:r>
             <w:r>
               <w:rPr>
@@ -2634,9 +2608,8 @@
               <w:rPr>
                 <w:noProof/>
                 <w:webHidden/>
-                <w:rtl/>
-              </w:rPr>
-              <w:t>20</w:t>
+              </w:rPr>
+              <w:t>21</w:t>
             </w:r>
             <w:r>
               <w:rPr>
@@ -2660,7 +2633,7 @@
               <w:szCs w:val="22"/>
             </w:rPr>
           </w:pPr>
-          <w:hyperlink w:anchor="_Toc94478128" w:history="1">
+          <w:hyperlink w:anchor="_Toc94536508" w:history="1">
             <w:r>
               <w:rPr>
                 <w:rStyle w:val="Hyperlink"/>
@@ -2720,7 +2693,7 @@
                 <w:noProof/>
                 <w:webHidden/>
               </w:rPr>
-              <w:instrText xml:space="preserve"> PAGEREF _Toc94478128 \h </w:instrText>
+              <w:instrText xml:space="preserve"> PAGEREF _Toc94536508 \h </w:instrText>
             </w:r>
             <w:r>
               <w:rPr>
@@ -2739,9 +2712,8 @@
               <w:rPr>
                 <w:noProof/>
                 <w:webHidden/>
-                <w:rtl/>
-              </w:rPr>
-              <w:t>20</w:t>
+              </w:rPr>
+              <w:t>21</w:t>
             </w:r>
             <w:r>
               <w:rPr>
@@ -2765,7 +2737,7 @@
               <w:szCs w:val="22"/>
             </w:rPr>
           </w:pPr>
-          <w:hyperlink w:anchor="_Toc94478129" w:history="1">
+          <w:hyperlink w:anchor="_Toc94536509" w:history="1">
             <w:r>
               <w:rPr>
                 <w:rStyle w:val="Hyperlink"/>
@@ -2915,7 +2887,7 @@
                 <w:noProof/>
                 <w:webHidden/>
               </w:rPr>
-              <w:instrText xml:space="preserve"> PAGEREF _Toc94478129 \h </w:instrText>
+              <w:instrText xml:space="preserve"> PAGEREF _Toc94536509 \h </w:instrText>
             </w:r>
             <w:r>
               <w:rPr>
@@ -2934,9 +2906,8 @@
               <w:rPr>
                 <w:noProof/>
                 <w:webHidden/>
-                <w:rtl/>
-              </w:rPr>
-              <w:t>20</w:t>
+              </w:rPr>
+              <w:t>21</w:t>
             </w:r>
             <w:r>
               <w:rPr>
@@ -2960,7 +2931,7 @@
               <w:szCs w:val="22"/>
             </w:rPr>
           </w:pPr>
-          <w:hyperlink w:anchor="_Toc94478130" w:history="1">
+          <w:hyperlink w:anchor="_Toc94536510" w:history="1">
             <w:r>
               <w:rPr>
                 <w:rStyle w:val="Hyperlink"/>
@@ -3029,7 +3000,7 @@
                 <w:noProof/>
                 <w:webHidden/>
               </w:rPr>
-              <w:instrText xml:space="preserve"> PAGEREF _Toc94478130 \h </w:instrText>
+              <w:instrText xml:space="preserve"> PAGEREF _Toc94536510 \h </w:instrText>
             </w:r>
             <w:r>
               <w:rPr>
@@ -3048,9 +3019,8 @@
               <w:rPr>
                 <w:noProof/>
                 <w:webHidden/>
-                <w:rtl/>
-              </w:rPr>
-              <w:t>20</w:t>
+              </w:rPr>
+              <w:t>21</w:t>
             </w:r>
             <w:r>
               <w:rPr>
@@ -3074,7 +3044,7 @@
               <w:szCs w:val="22"/>
             </w:rPr>
           </w:pPr>
-          <w:hyperlink w:anchor="_Toc94478131" w:history="1">
+          <w:hyperlink w:anchor="_Toc94536511" w:history="1">
             <w:r>
               <w:rPr>
                 <w:rStyle w:val="Hyperlink"/>
@@ -3143,7 +3113,7 @@
                 <w:noProof/>
                 <w:webHidden/>
               </w:rPr>
-              <w:instrText xml:space="preserve"> PAGEREF _Toc94478131 \h </w:instrText>
+              <w:instrText xml:space="preserve"> PAGEREF _Toc94536511 \h </w:instrText>
             </w:r>
             <w:r>
               <w:rPr>
@@ -3162,9 +3132,8 @@
               <w:rPr>
                 <w:noProof/>
                 <w:webHidden/>
-                <w:rtl/>
-              </w:rPr>
-              <w:t>21</w:t>
+              </w:rPr>
+              <w:t>22</w:t>
             </w:r>
             <w:r>
               <w:rPr>
@@ -3188,7 +3157,7 @@
               <w:szCs w:val="22"/>
             </w:rPr>
           </w:pPr>
-          <w:hyperlink w:anchor="_Toc94478132" w:history="1">
+          <w:hyperlink w:anchor="_Toc94536512" w:history="1">
             <w:r>
               <w:rPr>
                 <w:rStyle w:val="Hyperlink"/>
@@ -3306,7 +3275,7 @@
                 <w:noProof/>
                 <w:webHidden/>
               </w:rPr>
-              <w:instrText xml:space="preserve"> PAGEREF _Toc94478132 \h </w:instrText>
+              <w:instrText xml:space="preserve"> PAGEREF _Toc94536512 \h </w:instrText>
             </w:r>
             <w:r>
               <w:rPr>
@@ -3325,9 +3294,8 @@
               <w:rPr>
                 <w:noProof/>
                 <w:webHidden/>
-                <w:rtl/>
-              </w:rPr>
-              <w:t>22</w:t>
+              </w:rPr>
+              <w:t>23</w:t>
             </w:r>
             <w:r>
               <w:rPr>
@@ -3351,7 +3319,7 @@
               <w:szCs w:val="22"/>
             </w:rPr>
           </w:pPr>
-          <w:hyperlink w:anchor="_Toc94478133" w:history="1">
+          <w:hyperlink w:anchor="_Toc94536513" w:history="1">
             <w:r>
               <w:rPr>
                 <w:rStyle w:val="Hyperlink"/>
@@ -3481,7 +3449,7 @@
                 <w:noProof/>
                 <w:webHidden/>
               </w:rPr>
-              <w:instrText xml:space="preserve"> PAGEREF _Toc94478133 \h </w:instrText>
+              <w:instrText xml:space="preserve"> PAGEREF _Toc94536513 \h </w:instrText>
             </w:r>
             <w:r>
               <w:rPr>
@@ -3500,9 +3468,8 @@
               <w:rPr>
                 <w:noProof/>
                 <w:webHidden/>
-                <w:rtl/>
-              </w:rPr>
-              <w:t>23</w:t>
+              </w:rPr>
+              <w:t>24</w:t>
             </w:r>
             <w:r>
               <w:rPr>
@@ -3526,7 +3493,7 @@
               <w:szCs w:val="22"/>
             </w:rPr>
           </w:pPr>
-          <w:hyperlink w:anchor="_Toc94478134" w:history="1">
+          <w:hyperlink w:anchor="_Toc94536514" w:history="1">
             <w:r>
               <w:rPr>
                 <w:rStyle w:val="Hyperlink"/>
@@ -3586,7 +3553,7 @@
                 <w:noProof/>
                 <w:webHidden/>
               </w:rPr>
-              <w:instrText xml:space="preserve"> PAGEREF _Toc94478134 \h </w:instrText>
+              <w:instrText xml:space="preserve"> PAGEREF _Toc94536514 \h </w:instrText>
             </w:r>
             <w:r>
               <w:rPr>
@@ -3605,9 +3572,8 @@
               <w:rPr>
                 <w:noProof/>
                 <w:webHidden/>
-                <w:rtl/>
-              </w:rPr>
-              <w:t>23</w:t>
+              </w:rPr>
+              <w:t>24</w:t>
             </w:r>
             <w:r>
               <w:rPr>
@@ -3631,7 +3597,7 @@
               <w:szCs w:val="22"/>
             </w:rPr>
           </w:pPr>
-          <w:hyperlink w:anchor="_Toc94478135" w:history="1">
+          <w:hyperlink w:anchor="_Toc94536515" w:history="1">
             <w:r>
               <w:rPr>
                 <w:rStyle w:val="Hyperlink"/>
@@ -3713,6 +3679,8 @@
               </w:rPr>
               <w:t>SVM</w:t>
             </w:r>
+            <w:bookmarkStart w:id="0" w:name="_GoBack"/>
+            <w:bookmarkEnd w:id="0"/>
             <w:r>
               <w:rPr>
                 <w:noProof/>
@@ -3732,7 +3700,7 @@
                 <w:noProof/>
                 <w:webHidden/>
               </w:rPr>
-              <w:instrText xml:space="preserve"> PAGEREF _Toc94478135 \h </w:instrText>
+              <w:instrText xml:space="preserve"> PAGEREF _Toc94536515 \h </w:instrText>
             </w:r>
             <w:r>
               <w:rPr>
@@ -3751,9 +3719,8 @@
               <w:rPr>
                 <w:noProof/>
                 <w:webHidden/>
-                <w:rtl/>
-              </w:rPr>
-              <w:t>24</w:t>
+              </w:rPr>
+              <w:t>25</w:t>
             </w:r>
             <w:r>
               <w:rPr>
@@ -3777,7 +3744,7 @@
               <w:szCs w:val="22"/>
             </w:rPr>
           </w:pPr>
-          <w:hyperlink w:anchor="_Toc94478136" w:history="1">
+          <w:hyperlink w:anchor="_Toc94536516" w:history="1">
             <w:r>
               <w:rPr>
                 <w:rStyle w:val="Hyperlink"/>
@@ -3866,7 +3833,7 @@
                 <w:noProof/>
                 <w:webHidden/>
               </w:rPr>
-              <w:instrText xml:space="preserve"> PAGEREF _Toc94478136 \h </w:instrText>
+              <w:instrText xml:space="preserve"> PAGEREF _Toc94536516 \h </w:instrText>
             </w:r>
             <w:r>
               <w:rPr>
@@ -3885,9 +3852,236 @@
               <w:rPr>
                 <w:noProof/>
                 <w:webHidden/>
+              </w:rPr>
+              <w:t>26</w:t>
+            </w:r>
+            <w:r>
+              <w:rPr>
+                <w:noProof/>
+                <w:webHidden/>
+              </w:rPr>
+              <w:fldChar w:fldCharType="end"/>
+            </w:r>
+          </w:hyperlink>
+        </w:p>
+        <w:p>
+          <w:pPr>
+            <w:pStyle w:val="TOC1"/>
+            <w:tabs>
+              <w:tab w:val="right" w:leader="dot" w:pos="9350"/>
+            </w:tabs>
+            <w:rPr>
+              <w:rFonts w:asciiTheme="minorHAnsi" w:eastAsiaTheme="minorEastAsia" w:hAnsiTheme="minorHAnsi" w:cstheme="minorBidi"/>
+              <w:noProof/>
+              <w:sz w:val="22"/>
+              <w:szCs w:val="22"/>
+            </w:rPr>
+          </w:pPr>
+          <w:hyperlink w:anchor="_Toc94536517" w:history="1">
+            <w:r>
+              <w:rPr>
+                <w:rStyle w:val="Hyperlink"/>
+                <w:rFonts w:cs="B Nazanin"/>
+                <w:noProof/>
                 <w:rtl/>
-              </w:rPr>
-              <w:t>25</w:t>
+                <w:lang w:bidi="fa-IR"/>
+              </w:rPr>
+              <w:t>بخش پنجم: الگوها</w:t>
+            </w:r>
+            <w:r>
+              <w:rPr>
+                <w:rStyle w:val="Hyperlink"/>
+                <w:rFonts w:cs="B Nazanin" w:hint="cs"/>
+                <w:noProof/>
+                <w:rtl/>
+                <w:lang w:bidi="fa-IR"/>
+              </w:rPr>
+              <w:t>ی</w:t>
+            </w:r>
+            <w:r>
+              <w:rPr>
+                <w:rStyle w:val="Hyperlink"/>
+                <w:rFonts w:cs="B Nazanin"/>
+                <w:noProof/>
+                <w:rtl/>
+                <w:lang w:bidi="fa-IR"/>
+              </w:rPr>
+              <w:t xml:space="preserve"> پرتکرار و قوان</w:t>
+            </w:r>
+            <w:r>
+              <w:rPr>
+                <w:rStyle w:val="Hyperlink"/>
+                <w:rFonts w:cs="B Nazanin" w:hint="cs"/>
+                <w:noProof/>
+                <w:rtl/>
+                <w:lang w:bidi="fa-IR"/>
+              </w:rPr>
+              <w:t>ی</w:t>
+            </w:r>
+            <w:r>
+              <w:rPr>
+                <w:rStyle w:val="Hyperlink"/>
+                <w:rFonts w:cs="B Nazanin" w:hint="eastAsia"/>
+                <w:noProof/>
+                <w:rtl/>
+                <w:lang w:bidi="fa-IR"/>
+              </w:rPr>
+              <w:t>ن</w:t>
+            </w:r>
+            <w:r>
+              <w:rPr>
+                <w:rStyle w:val="Hyperlink"/>
+                <w:rFonts w:cs="B Nazanin"/>
+                <w:noProof/>
+                <w:rtl/>
+                <w:lang w:bidi="fa-IR"/>
+              </w:rPr>
+              <w:t xml:space="preserve"> انجمن</w:t>
+            </w:r>
+            <w:r>
+              <w:rPr>
+                <w:rStyle w:val="Hyperlink"/>
+                <w:rFonts w:cs="B Nazanin" w:hint="cs"/>
+                <w:noProof/>
+                <w:rtl/>
+                <w:lang w:bidi="fa-IR"/>
+              </w:rPr>
+              <w:t>ی</w:t>
+            </w:r>
+            <w:r>
+              <w:rPr>
+                <w:noProof/>
+                <w:webHidden/>
+              </w:rPr>
+              <w:tab/>
+            </w:r>
+            <w:r>
+              <w:rPr>
+                <w:noProof/>
+                <w:webHidden/>
+              </w:rPr>
+              <w:fldChar w:fldCharType="begin"/>
+            </w:r>
+            <w:r>
+              <w:rPr>
+                <w:noProof/>
+                <w:webHidden/>
+              </w:rPr>
+              <w:instrText xml:space="preserve"> PAGEREF _Toc94536517 \h </w:instrText>
+            </w:r>
+            <w:r>
+              <w:rPr>
+                <w:noProof/>
+                <w:webHidden/>
+              </w:rPr>
+            </w:r>
+            <w:r>
+              <w:rPr>
+                <w:noProof/>
+                <w:webHidden/>
+              </w:rPr>
+              <w:fldChar w:fldCharType="separate"/>
+            </w:r>
+            <w:r>
+              <w:rPr>
+                <w:noProof/>
+                <w:webHidden/>
+              </w:rPr>
+              <w:t>30</w:t>
+            </w:r>
+            <w:r>
+              <w:rPr>
+                <w:noProof/>
+                <w:webHidden/>
+              </w:rPr>
+              <w:fldChar w:fldCharType="end"/>
+            </w:r>
+          </w:hyperlink>
+        </w:p>
+        <w:p>
+          <w:pPr>
+            <w:pStyle w:val="TOC2"/>
+            <w:tabs>
+              <w:tab w:val="right" w:leader="dot" w:pos="9350"/>
+            </w:tabs>
+            <w:rPr>
+              <w:rFonts w:asciiTheme="minorHAnsi" w:eastAsiaTheme="minorEastAsia" w:hAnsiTheme="minorHAnsi" w:cstheme="minorBidi"/>
+              <w:noProof/>
+              <w:sz w:val="22"/>
+              <w:szCs w:val="22"/>
+            </w:rPr>
+          </w:pPr>
+          <w:hyperlink w:anchor="_Toc94536518" w:history="1">
+            <w:r>
+              <w:rPr>
+                <w:rStyle w:val="Hyperlink"/>
+                <w:rFonts w:cs="B Nazanin"/>
+                <w:noProof/>
+                <w:rtl/>
+                <w:lang w:bidi="fa-IR"/>
+              </w:rPr>
+              <w:t>5.1- الگوها</w:t>
+            </w:r>
+            <w:r>
+              <w:rPr>
+                <w:rStyle w:val="Hyperlink"/>
+                <w:rFonts w:cs="B Nazanin" w:hint="cs"/>
+                <w:noProof/>
+                <w:rtl/>
+                <w:lang w:bidi="fa-IR"/>
+              </w:rPr>
+              <w:t>ی</w:t>
+            </w:r>
+            <w:r>
+              <w:rPr>
+                <w:rStyle w:val="Hyperlink"/>
+                <w:rFonts w:cs="B Nazanin"/>
+                <w:noProof/>
+                <w:rtl/>
+                <w:lang w:bidi="fa-IR"/>
+              </w:rPr>
+              <w:t xml:space="preserve"> پرتکرار</w:t>
+            </w:r>
+            <w:r>
+              <w:rPr>
+                <w:noProof/>
+                <w:webHidden/>
+              </w:rPr>
+              <w:tab/>
+            </w:r>
+            <w:r>
+              <w:rPr>
+                <w:noProof/>
+                <w:webHidden/>
+              </w:rPr>
+              <w:fldChar w:fldCharType="begin"/>
+            </w:r>
+            <w:r>
+              <w:rPr>
+                <w:noProof/>
+                <w:webHidden/>
+              </w:rPr>
+              <w:instrText xml:space="preserve"> PAGEREF _Toc94536518 \h </w:instrText>
+            </w:r>
+            <w:r>
+              <w:rPr>
+                <w:noProof/>
+                <w:webHidden/>
+              </w:rPr>
+            </w:r>
+            <w:r>
+              <w:rPr>
+                <w:noProof/>
+                <w:webHidden/>
+              </w:rPr>
+              <w:fldChar w:fldCharType="separate"/>
+            </w:r>
+            <w:r>
+              <w:rPr>
+                <w:noProof/>
+                <w:webHidden/>
+              </w:rPr>
+              <w:t>30</w:t>
             </w:r>
             <w:r>
               <w:rPr>
@@ -3940,7 +4134,7 @@
           <w:lang w:bidi="fa-IR"/>
         </w:rPr>
       </w:pPr>
-      <w:bookmarkStart w:id="1" w:name="_Toc94478111"/>
+      <w:bookmarkStart w:id="1" w:name="_Toc94536491"/>
       <w:r>
         <w:rPr>
           <w:rFonts w:cs="B Nazanin" w:hint="cs"/>
@@ -4239,7 +4433,7 @@
           <w:lang w:bidi="fa-IR"/>
         </w:rPr>
       </w:pPr>
-      <w:bookmarkStart w:id="2" w:name="_Toc94478112"/>
+      <w:bookmarkStart w:id="2" w:name="_Toc94536492"/>
       <w:r>
         <w:rPr>
           <w:rFonts w:cs="B Nazanin" w:hint="cs"/>
@@ -5506,7 +5700,7 @@
           <w:lang w:bidi="fa-IR"/>
         </w:rPr>
       </w:pPr>
-      <w:bookmarkStart w:id="3" w:name="_Toc94478113"/>
+      <w:bookmarkStart w:id="3" w:name="_Toc94536493"/>
       <w:r>
         <w:rPr>
           <w:rFonts w:cs="B Nazanin" w:hint="cs"/>
@@ -6533,7 +6727,7 @@
           <w:lang w:bidi="fa-IR"/>
         </w:rPr>
       </w:pPr>
-      <w:bookmarkStart w:id="4" w:name="_Toc94478114"/>
+      <w:bookmarkStart w:id="4" w:name="_Toc94536494"/>
       <w:r>
         <w:rPr>
           <w:rFonts w:cs="B Nazanin" w:hint="cs"/>
@@ -6599,7 +6793,7 @@
           <w:lang w:bidi="fa-IR"/>
         </w:rPr>
       </w:pPr>
-      <w:bookmarkStart w:id="5" w:name="_Toc94478115"/>
+      <w:bookmarkStart w:id="5" w:name="_Toc94536495"/>
       <w:r>
         <w:rPr>
           <w:rFonts w:cs="B Nazanin" w:hint="cs"/>
@@ -7504,7 +7698,7 @@
           <w:lang w:bidi="fa-IR"/>
         </w:rPr>
       </w:pPr>
-      <w:bookmarkStart w:id="6" w:name="_Toc94478116"/>
+      <w:bookmarkStart w:id="6" w:name="_Toc94536496"/>
       <w:r>
         <w:rPr>
           <w:rFonts w:cs="B Nazanin" w:hint="cs"/>
@@ -7744,7 +7938,7 @@
           <w:lang w:bidi="fa-IR"/>
         </w:rPr>
       </w:pPr>
-      <w:bookmarkStart w:id="7" w:name="_Toc94478117"/>
+      <w:bookmarkStart w:id="7" w:name="_Toc94536497"/>
       <w:r>
         <w:rPr>
           <w:rFonts w:cs="B Nazanin" w:hint="cs"/>
@@ -7797,7 +7991,7 @@
           <w:lang w:bidi="fa-IR"/>
         </w:rPr>
       </w:pPr>
-      <w:bookmarkStart w:id="8" w:name="_Toc94478118"/>
+      <w:bookmarkStart w:id="8" w:name="_Toc94536498"/>
       <w:r>
         <w:rPr>
           <w:rFonts w:cs="B Nazanin" w:hint="cs"/>
@@ -8783,55 +8977,15 @@
         </w:rPr>
         <w:t xml:space="preserve">نمودار </w:t>
       </w:r>
-      <w:r>
-        <w:rPr>
-          <w:rtl/>
-        </w:rPr>
-        <w:fldChar w:fldCharType="begin"/>
-      </w:r>
-      <w:r>
-        <w:rPr>
-          <w:rtl/>
-        </w:rPr>
-        <w:instrText xml:space="preserve"> </w:instrText>
-      </w:r>
-      <w:r>
-        <w:instrText>SEQ</w:instrText>
-      </w:r>
-      <w:r>
-        <w:rPr>
-          <w:rtl/>
-        </w:rPr>
-        <w:instrText xml:space="preserve"> نمودار \* </w:instrText>
-      </w:r>
-      <w:r>
-        <w:instrText>ARABIC</w:instrText>
-      </w:r>
-      <w:r>
-        <w:rPr>
-          <w:rtl/>
-        </w:rPr>
-        <w:instrText xml:space="preserve"> </w:instrText>
-      </w:r>
-      <w:r>
-        <w:rPr>
-          <w:rtl/>
-        </w:rPr>
-        <w:fldChar w:fldCharType="separate"/>
-      </w:r>
-      <w:r>
-        <w:rPr>
-          <w:noProof/>
-          <w:rtl/>
-        </w:rPr>
-        <w:t>6</w:t>
-      </w:r>
-      <w:r>
-        <w:rPr>
-          <w:rtl/>
-        </w:rPr>
-        <w:fldChar w:fldCharType="end"/>
-      </w:r>
+      <w:fldSimple w:instr=" SEQ نمودار \* ARABIC ">
+        <w:r>
+          <w:rPr>
+            <w:noProof/>
+            <w:rtl/>
+          </w:rPr>
+          <w:t>6</w:t>
+        </w:r>
+      </w:fldSimple>
       <w:r>
         <w:rPr>
           <w:rFonts w:hint="cs"/>
@@ -9381,55 +9535,15 @@
         </w:rPr>
         <w:t xml:space="preserve">نمودار </w:t>
       </w:r>
-      <w:r>
-        <w:rPr>
-          <w:rtl/>
-        </w:rPr>
-        <w:fldChar w:fldCharType="begin"/>
-      </w:r>
-      <w:r>
-        <w:rPr>
-          <w:rtl/>
-        </w:rPr>
-        <w:instrText xml:space="preserve"> </w:instrText>
-      </w:r>
-      <w:r>
-        <w:instrText>SEQ</w:instrText>
-      </w:r>
-      <w:r>
-        <w:rPr>
-          <w:rtl/>
-        </w:rPr>
-        <w:instrText xml:space="preserve"> نمودار \* </w:instrText>
-      </w:r>
-      <w:r>
-        <w:instrText>ARABIC</w:instrText>
-      </w:r>
-      <w:r>
-        <w:rPr>
-          <w:rtl/>
-        </w:rPr>
-        <w:instrText xml:space="preserve"> </w:instrText>
-      </w:r>
-      <w:r>
-        <w:rPr>
-          <w:rtl/>
-        </w:rPr>
-        <w:fldChar w:fldCharType="separate"/>
-      </w:r>
-      <w:r>
-        <w:rPr>
-          <w:noProof/>
-          <w:rtl/>
-        </w:rPr>
-        <w:t>10</w:t>
-      </w:r>
-      <w:r>
-        <w:rPr>
-          <w:rtl/>
-        </w:rPr>
-        <w:fldChar w:fldCharType="end"/>
-      </w:r>
+      <w:fldSimple w:instr=" SEQ نمودار \* ARABIC ">
+        <w:r>
+          <w:rPr>
+            <w:noProof/>
+            <w:rtl/>
+          </w:rPr>
+          <w:t>10</w:t>
+        </w:r>
+      </w:fldSimple>
       <w:r>
         <w:rPr>
           <w:rFonts w:hint="cs"/>
@@ -11125,55 +11239,15 @@
         </w:rPr>
         <w:t xml:space="preserve">نمودار </w:t>
       </w:r>
-      <w:r>
-        <w:rPr>
-          <w:rtl/>
-        </w:rPr>
-        <w:fldChar w:fldCharType="begin"/>
-      </w:r>
-      <w:r>
-        <w:rPr>
-          <w:rtl/>
-        </w:rPr>
-        <w:instrText xml:space="preserve"> </w:instrText>
-      </w:r>
-      <w:r>
-        <w:instrText>SEQ</w:instrText>
-      </w:r>
-      <w:r>
-        <w:rPr>
-          <w:rtl/>
-        </w:rPr>
-        <w:instrText xml:space="preserve"> نمودار \* </w:instrText>
-      </w:r>
-      <w:r>
-        <w:instrText>ARABIC</w:instrText>
-      </w:r>
-      <w:r>
-        <w:rPr>
-          <w:rtl/>
-        </w:rPr>
-        <w:instrText xml:space="preserve"> </w:instrText>
-      </w:r>
-      <w:r>
-        <w:rPr>
-          <w:rtl/>
-        </w:rPr>
-        <w:fldChar w:fldCharType="separate"/>
-      </w:r>
-      <w:r>
-        <w:rPr>
-          <w:noProof/>
-          <w:rtl/>
-        </w:rPr>
-        <w:t>21</w:t>
-      </w:r>
-      <w:r>
-        <w:rPr>
-          <w:rtl/>
-        </w:rPr>
-        <w:fldChar w:fldCharType="end"/>
-      </w:r>
+      <w:fldSimple w:instr=" SEQ نمودار \* ARABIC ">
+        <w:r>
+          <w:rPr>
+            <w:noProof/>
+            <w:rtl/>
+          </w:rPr>
+          <w:t>21</w:t>
+        </w:r>
+      </w:fldSimple>
       <w:r>
         <w:rPr>
           <w:rFonts w:hint="cs"/>
@@ -11282,55 +11356,15 @@
         </w:rPr>
         <w:t xml:space="preserve">نمودار </w:t>
       </w:r>
-      <w:r>
-        <w:rPr>
-          <w:rtl/>
-        </w:rPr>
-        <w:fldChar w:fldCharType="begin"/>
-      </w:r>
-      <w:r>
-        <w:rPr>
-          <w:rtl/>
-        </w:rPr>
-        <w:instrText xml:space="preserve"> </w:instrText>
-      </w:r>
-      <w:r>
-        <w:instrText>SEQ</w:instrText>
-      </w:r>
-      <w:r>
-        <w:rPr>
-          <w:rtl/>
-        </w:rPr>
-        <w:instrText xml:space="preserve"> نمودار \* </w:instrText>
-      </w:r>
-      <w:r>
-        <w:instrText>ARABIC</w:instrText>
-      </w:r>
-      <w:r>
-        <w:rPr>
-          <w:rtl/>
-        </w:rPr>
-        <w:instrText xml:space="preserve"> </w:instrText>
-      </w:r>
-      <w:r>
-        <w:rPr>
-          <w:rtl/>
-        </w:rPr>
-        <w:fldChar w:fldCharType="separate"/>
-      </w:r>
-      <w:r>
-        <w:rPr>
-          <w:noProof/>
-          <w:rtl/>
-        </w:rPr>
-        <w:t>22</w:t>
-      </w:r>
-      <w:r>
-        <w:rPr>
-          <w:rtl/>
-        </w:rPr>
-        <w:fldChar w:fldCharType="end"/>
-      </w:r>
+      <w:fldSimple w:instr=" SEQ نمودار \* ARABIC ">
+        <w:r>
+          <w:rPr>
+            <w:noProof/>
+            <w:rtl/>
+          </w:rPr>
+          <w:t>22</w:t>
+        </w:r>
+      </w:fldSimple>
       <w:r>
         <w:rPr>
           <w:rFonts w:hint="cs"/>
@@ -11388,7 +11422,7 @@
           <w:lang w:bidi="fa-IR"/>
         </w:rPr>
       </w:pPr>
-      <w:bookmarkStart w:id="9" w:name="_Toc94478119"/>
+      <w:bookmarkStart w:id="9" w:name="_Toc94536499"/>
       <w:r>
         <w:rPr>
           <w:rFonts w:cs="B Nazanin" w:hint="cs"/>
@@ -12559,7 +12593,7 @@
           <w:lang w:bidi="fa-IR"/>
         </w:rPr>
       </w:pPr>
-      <w:bookmarkStart w:id="10" w:name="_Toc94478120"/>
+      <w:bookmarkStart w:id="10" w:name="_Toc94536500"/>
       <w:r>
         <w:rPr>
           <w:rFonts w:cs="B Nazanin" w:hint="cs"/>
@@ -13344,7 +13378,7 @@
           <w:lang w:bidi="fa-IR"/>
         </w:rPr>
       </w:pPr>
-      <w:bookmarkStart w:id="11" w:name="_Toc94478121"/>
+      <w:bookmarkStart w:id="11" w:name="_Toc94536501"/>
       <w:r>
         <w:rPr>
           <w:rFonts w:cs="B Nazanin" w:hint="cs"/>
@@ -14553,7 +14587,7 @@
           <w:lang w:bidi="fa-IR"/>
         </w:rPr>
       </w:pPr>
-      <w:bookmarkStart w:id="12" w:name="_Toc94478122"/>
+      <w:bookmarkStart w:id="12" w:name="_Toc94536502"/>
       <w:r>
         <w:rPr>
           <w:rFonts w:cs="B Nazanin" w:hint="cs"/>
@@ -14578,7 +14612,7 @@
           <w:lang w:bidi="fa-IR"/>
         </w:rPr>
       </w:pPr>
-      <w:bookmarkStart w:id="13" w:name="_Toc94478123"/>
+      <w:bookmarkStart w:id="13" w:name="_Toc94536503"/>
       <w:r>
         <w:rPr>
           <w:rFonts w:cs="B Nazanin" w:hint="cs"/>
@@ -14816,7 +14850,7 @@
           <w:lang w:bidi="fa-IR"/>
         </w:rPr>
       </w:pPr>
-      <w:bookmarkStart w:id="14" w:name="_Toc94478124"/>
+      <w:bookmarkStart w:id="14" w:name="_Toc94536504"/>
       <w:r>
         <w:rPr>
           <w:rFonts w:cs="B Nazanin" w:hint="cs"/>
@@ -14955,7 +14989,7 @@
           <w:lang w:bidi="fa-IR"/>
         </w:rPr>
       </w:pPr>
-      <w:bookmarkStart w:id="15" w:name="_Toc94478125"/>
+      <w:bookmarkStart w:id="15" w:name="_Toc94536505"/>
       <w:r>
         <w:rPr>
           <w:rFonts w:cs="B Nazanin" w:hint="cs"/>
@@ -15312,7 +15346,7 @@
           <w:lang w:bidi="fa-IR"/>
         </w:rPr>
       </w:pPr>
-      <w:bookmarkStart w:id="16" w:name="_Toc94478126"/>
+      <w:bookmarkStart w:id="16" w:name="_Toc94536506"/>
       <w:r>
         <w:rPr>
           <w:rFonts w:cs="B Nazanin" w:hint="cs"/>
@@ -15504,7 +15538,7 @@
         </w:rPr>
         <w:t xml:space="preserve"> </w:t>
       </w:r>
-      <w:bookmarkStart w:id="17" w:name="_Toc94478127"/>
+      <w:bookmarkStart w:id="17" w:name="_Toc94536507"/>
       <w:r>
         <w:rPr>
           <w:rFonts w:cs="B Nazanin" w:hint="cs"/>
@@ -15597,7 +15631,7 @@
     <w:p>
       <w:pPr>
         <w:rPr>
-          <w:rFonts w:cs="B Nazanin" w:hint="cs"/>
+          <w:rFonts w:cs="B Nazanin"/>
           <w:rtl/>
           <w:lang w:bidi="fa-IR"/>
         </w:rPr>
@@ -15607,7 +15641,7 @@
       <w:pPr>
         <w:pStyle w:val="Heading1"/>
         <w:rPr>
-          <w:rFonts w:cs="B Nazanin" w:hint="cs"/>
+          <w:rFonts w:cs="B Nazanin"/>
           <w:color w:val="auto"/>
           <w:sz w:val="26"/>
           <w:szCs w:val="26"/>
@@ -15615,7 +15649,7 @@
           <w:lang w:bidi="fa-IR"/>
         </w:rPr>
       </w:pPr>
-      <w:bookmarkStart w:id="18" w:name="_Toc94478128"/>
+      <w:bookmarkStart w:id="18" w:name="_Toc94536508"/>
       <w:r>
         <w:rPr>
           <w:rFonts w:cs="B Nazanin" w:hint="cs"/>
@@ -15633,7 +15667,7 @@
       <w:pPr>
         <w:pStyle w:val="Heading2"/>
         <w:rPr>
-          <w:rFonts w:cs="B Nazanin" w:hint="cs"/>
+          <w:rFonts w:cs="B Nazanin"/>
           <w:color w:val="auto"/>
           <w:sz w:val="24"/>
           <w:szCs w:val="24"/>
@@ -15641,7 +15675,7 @@
           <w:lang w:bidi="fa-IR"/>
         </w:rPr>
       </w:pPr>
-      <w:bookmarkStart w:id="19" w:name="_Toc94478129"/>
+      <w:bookmarkStart w:id="19" w:name="_Toc94536509"/>
       <w:r>
         <w:rPr>
           <w:rFonts w:cs="B Nazanin" w:hint="cs"/>
@@ -15658,7 +15692,7 @@
     <w:p>
       <w:pPr>
         <w:rPr>
-          <w:rFonts w:cs="B Nazanin" w:hint="cs"/>
+          <w:rFonts w:cs="B Nazanin"/>
           <w:rtl/>
           <w:lang w:bidi="fa-IR"/>
         </w:rPr>
@@ -15766,7 +15800,7 @@
           <w:lang w:bidi="fa-IR"/>
         </w:rPr>
       </w:pPr>
-      <w:bookmarkStart w:id="20" w:name="_Toc94478130"/>
+      <w:bookmarkStart w:id="20" w:name="_Toc94536510"/>
       <w:r>
         <w:rPr>
           <w:rFonts w:cs="B Nazanin" w:hint="cs"/>
@@ -16018,7 +16052,7 @@
     <w:p>
       <w:pPr>
         <w:rPr>
-          <w:rFonts w:cs="B Nazanin" w:hint="cs"/>
+          <w:rFonts w:cs="B Nazanin"/>
           <w:rtl/>
           <w:lang w:bidi="fa-IR"/>
         </w:rPr>
@@ -16058,7 +16092,7 @@
     <w:p>
       <w:pPr>
         <w:rPr>
-          <w:rFonts w:cs="B Nazanin" w:hint="cs"/>
+          <w:rFonts w:cs="B Nazanin"/>
           <w:rtl/>
           <w:lang w:bidi="fa-IR"/>
         </w:rPr>
@@ -16123,7 +16157,7 @@
         <w:pStyle w:val="Caption"/>
         <w:jc w:val="center"/>
         <w:rPr>
-          <w:rFonts w:cs="B Nazanin" w:hint="cs"/>
+          <w:rFonts w:cs="B Nazanin"/>
           <w:rtl/>
           <w:lang w:bidi="fa-IR"/>
         </w:rPr>
@@ -16255,7 +16289,7 @@
           <w:lang w:bidi="fa-IR"/>
         </w:rPr>
       </w:pPr>
-      <w:bookmarkStart w:id="21" w:name="_Toc94478131"/>
+      <w:bookmarkStart w:id="21" w:name="_Toc94536511"/>
       <w:r>
         <w:rPr>
           <w:rFonts w:cs="B Nazanin" w:hint="cs"/>
@@ -16282,7 +16316,7 @@
     <w:p>
       <w:pPr>
         <w:rPr>
-          <w:rFonts w:cs="B Nazanin" w:hint="cs"/>
+          <w:rFonts w:cs="B Nazanin"/>
           <w:rtl/>
           <w:lang w:bidi="fa-IR"/>
         </w:rPr>
@@ -16374,7 +16408,7 @@
     <w:p>
       <w:pPr>
         <w:rPr>
-          <w:rFonts w:cs="B Nazanin" w:hint="cs"/>
+          <w:rFonts w:cs="B Nazanin"/>
           <w:rtl/>
           <w:lang w:bidi="fa-IR"/>
         </w:rPr>
@@ -16622,7 +16656,7 @@
     <w:p>
       <w:pPr>
         <w:rPr>
-          <w:rFonts w:cs="B Nazanin" w:hint="cs"/>
+          <w:rFonts w:cs="B Nazanin"/>
           <w:rtl/>
           <w:lang w:bidi="fa-IR"/>
         </w:rPr>
@@ -16934,7 +16968,7 @@
       <w:pPr>
         <w:pStyle w:val="Heading3"/>
         <w:rPr>
-          <w:rFonts w:cs="B Nazanin" w:hint="cs"/>
+          <w:rFonts w:cs="B Nazanin"/>
           <w:color w:val="auto"/>
           <w:sz w:val="22"/>
           <w:szCs w:val="22"/>
@@ -16942,7 +16976,7 @@
           <w:lang w:bidi="fa-IR"/>
         </w:rPr>
       </w:pPr>
-      <w:bookmarkStart w:id="22" w:name="_Toc94478132"/>
+      <w:bookmarkStart w:id="22" w:name="_Toc94536512"/>
       <w:r>
         <w:rPr>
           <w:rFonts w:cs="B Nazanin" w:hint="cs"/>
@@ -17034,7 +17068,7 @@
     <w:p>
       <w:pPr>
         <w:rPr>
-          <w:rFonts w:cs="B Nazanin" w:hint="cs"/>
+          <w:rFonts w:cs="B Nazanin"/>
           <w:rtl/>
           <w:lang w:bidi="fa-IR"/>
         </w:rPr>
@@ -17098,7 +17132,7 @@
       <w:pPr>
         <w:pStyle w:val="Heading2"/>
         <w:rPr>
-          <w:rFonts w:cs="B Nazanin" w:hint="cs"/>
+          <w:rFonts w:cs="B Nazanin"/>
           <w:color w:val="auto"/>
           <w:sz w:val="24"/>
           <w:szCs w:val="24"/>
@@ -17106,7 +17140,7 @@
           <w:lang w:bidi="fa-IR"/>
         </w:rPr>
       </w:pPr>
-      <w:bookmarkStart w:id="23" w:name="_Toc94478133"/>
+      <w:bookmarkStart w:id="23" w:name="_Toc94536513"/>
       <w:r>
         <w:rPr>
           <w:rFonts w:cs="B Nazanin" w:hint="cs"/>
@@ -17124,7 +17158,7 @@
     <w:p>
       <w:pPr>
         <w:rPr>
-          <w:rFonts w:cs="B Nazanin" w:hint="cs"/>
+          <w:rFonts w:cs="B Nazanin"/>
           <w:rtl/>
           <w:lang w:bidi="fa-IR"/>
         </w:rPr>
@@ -17201,7 +17235,7 @@
     <w:p>
       <w:pPr>
         <w:rPr>
-          <w:rFonts w:cs="B Nazanin" w:hint="cs"/>
+          <w:rFonts w:cs="B Nazanin"/>
           <w:rtl/>
           <w:lang w:bidi="fa-IR"/>
         </w:rPr>
@@ -17383,7 +17417,7 @@
     <w:p>
       <w:pPr>
         <w:rPr>
-          <w:rFonts w:cs="B Nazanin" w:hint="cs"/>
+          <w:rFonts w:cs="B Nazanin"/>
           <w:rtl/>
           <w:lang w:bidi="fa-IR"/>
         </w:rPr>
@@ -17494,7 +17528,7 @@
         <w:pStyle w:val="Caption"/>
         <w:jc w:val="center"/>
         <w:rPr>
-          <w:rFonts w:cs="B Nazanin" w:hint="cs"/>
+          <w:rFonts w:cs="B Nazanin"/>
           <w:rtl/>
           <w:lang w:bidi="fa-IR"/>
         </w:rPr>
@@ -17609,7 +17643,7 @@
           <w:lang w:bidi="fa-IR"/>
         </w:rPr>
       </w:pPr>
-      <w:bookmarkStart w:id="24" w:name="_Toc94478134"/>
+      <w:bookmarkStart w:id="24" w:name="_Toc94536514"/>
       <w:r>
         <w:rPr>
           <w:rFonts w:cs="B Nazanin" w:hint="cs"/>
@@ -17637,7 +17671,7 @@
     <w:p>
       <w:pPr>
         <w:rPr>
-          <w:rFonts w:cs="B Nazanin" w:hint="cs"/>
+          <w:rFonts w:cs="B Nazanin"/>
           <w:rtl/>
           <w:lang w:bidi="fa-IR"/>
         </w:rPr>
@@ -17808,7 +17842,7 @@
     <w:p>
       <w:pPr>
         <w:rPr>
-          <w:rFonts w:cs="B Nazanin" w:hint="cs"/>
+          <w:rFonts w:cs="B Nazanin"/>
           <w:rtl/>
           <w:lang w:bidi="fa-IR"/>
         </w:rPr>
@@ -17994,7 +18028,7 @@
         <w:pStyle w:val="Caption"/>
         <w:jc w:val="center"/>
         <w:rPr>
-          <w:rFonts w:cs="B Nazanin" w:hint="cs"/>
+          <w:rFonts w:cs="B Nazanin"/>
           <w:noProof/>
           <w:rtl/>
           <w:lang w:bidi="fa-IR"/>
@@ -18099,7 +18133,6 @@
     <w:p>
       <w:pPr>
         <w:rPr>
-          <w:rFonts w:hint="cs"/>
           <w:rtl/>
           <w:lang w:bidi="fa-IR"/>
         </w:rPr>
@@ -18342,7 +18375,7 @@
     <w:p>
       <w:pPr>
         <w:rPr>
-          <w:rFonts w:cs="B Nazanin" w:hint="cs"/>
+          <w:rFonts w:cs="B Nazanin"/>
           <w:rtl/>
           <w:lang w:bidi="fa-IR"/>
         </w:rPr>
@@ -18375,7 +18408,6 @@
       <w:pPr>
         <w:bidi w:val="0"/>
         <w:rPr>
-          <w:rFonts w:hint="cs"/>
           <w:rtl/>
           <w:lang w:bidi="fa-IR"/>
         </w:rPr>
@@ -18431,7 +18463,7 @@
           <w:szCs w:val="22"/>
         </w:rPr>
       </w:pPr>
-      <w:bookmarkStart w:id="25" w:name="_Toc94478135"/>
+      <w:bookmarkStart w:id="25" w:name="_Toc94536515"/>
       <w:r>
         <w:rPr>
           <w:rFonts w:cs="B Nazanin" w:hint="cs"/>
@@ -18493,7 +18525,7 @@
     <w:p>
       <w:pPr>
         <w:rPr>
-          <w:rFonts w:cs="B Nazanin" w:hint="cs"/>
+          <w:rFonts w:cs="B Nazanin"/>
           <w:rtl/>
           <w:lang w:bidi="fa-IR"/>
         </w:rPr>
@@ -18709,7 +18741,7 @@
     <w:p>
       <w:pPr>
         <w:rPr>
-          <w:rFonts w:cs="B Nazanin" w:hint="cs"/>
+          <w:rFonts w:cs="B Nazanin"/>
           <w:rtl/>
           <w:lang w:bidi="fa-IR"/>
         </w:rPr>
@@ -18949,7 +18981,7 @@
     <w:p>
       <w:pPr>
         <w:rPr>
-          <w:rFonts w:cs="B Nazanin" w:hint="cs"/>
+          <w:rFonts w:cs="B Nazanin"/>
           <w:rtl/>
           <w:lang w:bidi="fa-IR"/>
         </w:rPr>
@@ -19301,7 +19333,7 @@
     <w:p>
       <w:pPr>
         <w:rPr>
-          <w:rFonts w:cs="B Nazanin" w:hint="cs"/>
+          <w:rFonts w:cs="B Nazanin"/>
           <w:rtl/>
           <w:lang w:bidi="fa-IR"/>
         </w:rPr>
@@ -19334,7 +19366,7 @@
       <w:pPr>
         <w:jc w:val="right"/>
         <w:rPr>
-          <w:rFonts w:cs="B Nazanin" w:hint="cs"/>
+          <w:rFonts w:cs="B Nazanin"/>
           <w:rtl/>
           <w:lang w:bidi="fa-IR"/>
         </w:rPr>
@@ -19437,7 +19469,7 @@
     <w:p>
       <w:pPr>
         <w:rPr>
-          <w:rFonts w:cs="B Nazanin" w:hint="cs"/>
+          <w:rFonts w:cs="B Nazanin"/>
           <w:rtl/>
           <w:lang w:bidi="fa-IR"/>
         </w:rPr>
@@ -19454,7 +19486,7 @@
           <w:lang w:bidi="fa-IR"/>
         </w:rPr>
       </w:pPr>
-      <w:bookmarkStart w:id="26" w:name="_Toc94478136"/>
+      <w:bookmarkStart w:id="26" w:name="_Toc94536516"/>
       <w:r>
         <w:rPr>
           <w:rFonts w:cs="B Nazanin" w:hint="cs"/>
@@ -19503,7 +19535,7 @@
     <w:p>
       <w:pPr>
         <w:rPr>
-          <w:rFonts w:cs="B Nazanin" w:hint="cs"/>
+          <w:rFonts w:cs="B Nazanin"/>
           <w:rtl/>
           <w:lang w:bidi="fa-IR"/>
         </w:rPr>
@@ -19520,7 +19552,7 @@
     <w:p>
       <w:pPr>
         <w:rPr>
-          <w:rFonts w:cs="B Nazanin" w:hint="cs"/>
+          <w:rFonts w:cs="B Nazanin"/>
           <w:rtl/>
           <w:lang w:bidi="fa-IR"/>
         </w:rPr>
@@ -19567,7 +19599,6 @@
     <w:p>
       <w:pPr>
         <w:rPr>
-          <w:rFonts w:hint="cs"/>
           <w:rtl/>
           <w:lang w:bidi="fa-IR"/>
         </w:rPr>
@@ -19625,7 +19656,7 @@
         <w:pStyle w:val="Caption"/>
         <w:jc w:val="center"/>
         <w:rPr>
-          <w:rFonts w:cs="B Nazanin" w:hint="cs"/>
+          <w:rFonts w:cs="B Nazanin"/>
           <w:rtl/>
           <w:lang w:bidi="fa-IR"/>
         </w:rPr>
@@ -19755,7 +19786,7 @@
     <w:p>
       <w:pPr>
         <w:rPr>
-          <w:rFonts w:cs="B Nazanin" w:hint="cs"/>
+          <w:rFonts w:cs="B Nazanin"/>
           <w:rtl/>
           <w:lang w:bidi="fa-IR"/>
         </w:rPr>
@@ -20006,7 +20037,7 @@
     <w:p>
       <w:pPr>
         <w:rPr>
-          <w:rFonts w:cs="B Nazanin" w:hint="cs"/>
+          <w:rFonts w:cs="B Nazanin"/>
           <w:rtl/>
           <w:lang w:bidi="fa-IR"/>
         </w:rPr>
@@ -20038,7 +20069,7 @@
     <w:p>
       <w:pPr>
         <w:rPr>
-          <w:rFonts w:cs="B Nazanin" w:hint="cs"/>
+          <w:rFonts w:cs="B Nazanin"/>
           <w:rtl/>
           <w:lang w:bidi="fa-IR"/>
         </w:rPr>
@@ -20134,7 +20165,7 @@
         <w:pStyle w:val="Caption"/>
         <w:jc w:val="center"/>
         <w:rPr>
-          <w:rFonts w:cs="B Nazanin" w:hint="cs"/>
+          <w:rFonts w:cs="B Nazanin"/>
           <w:rtl/>
           <w:lang w:bidi="fa-IR"/>
         </w:rPr>
@@ -20556,7 +20587,7 @@
     <w:p>
       <w:pPr>
         <w:rPr>
-          <w:rFonts w:cs="B Nazanin" w:hint="cs"/>
+          <w:rFonts w:cs="B Nazanin"/>
           <w:rtl/>
           <w:lang w:bidi="fa-IR"/>
         </w:rPr>
@@ -20994,7 +21025,7 @@
     <w:p>
       <w:pPr>
         <w:rPr>
-          <w:rFonts w:cs="B Nazanin" w:hint="cs"/>
+          <w:rFonts w:cs="B Nazanin"/>
           <w:rtl/>
           <w:lang w:bidi="fa-IR"/>
         </w:rPr>
@@ -21295,12 +21326,2077 @@
     </w:p>
     <w:p>
       <w:pPr>
-        <w:rPr>
-          <w:rFonts w:hint="cs"/>
-          <w:rtl/>
-          <w:lang w:bidi="fa-IR"/>
-        </w:rPr>
-      </w:pPr>
+        <w:pStyle w:val="Heading1"/>
+        <w:rPr>
+          <w:rFonts w:cs="B Nazanin"/>
+          <w:color w:val="auto"/>
+          <w:sz w:val="26"/>
+          <w:szCs w:val="26"/>
+          <w:lang w:bidi="fa-IR"/>
+        </w:rPr>
+      </w:pPr>
+      <w:bookmarkStart w:id="27" w:name="_Toc94536517"/>
+      <w:r>
+        <w:rPr>
+          <w:rFonts w:cs="B Nazanin" w:hint="cs"/>
+          <w:color w:val="auto"/>
+          <w:sz w:val="26"/>
+          <w:szCs w:val="26"/>
+          <w:rtl/>
+          <w:lang w:bidi="fa-IR"/>
+        </w:rPr>
+        <w:t>بخش پنجم: الگوهای پرتکرار و قوانین انجمنی</w:t>
+      </w:r>
+      <w:bookmarkEnd w:id="27"/>
+    </w:p>
+    <w:p>
+      <w:pPr>
+        <w:pStyle w:val="Heading2"/>
+        <w:rPr>
+          <w:rFonts w:cs="B Nazanin"/>
+          <w:color w:val="auto"/>
+          <w:sz w:val="24"/>
+          <w:szCs w:val="24"/>
+          <w:lang w:bidi="fa-IR"/>
+        </w:rPr>
+      </w:pPr>
+      <w:bookmarkStart w:id="28" w:name="_Toc94536518"/>
+      <w:r>
+        <w:rPr>
+          <w:rFonts w:cs="B Nazanin" w:hint="cs"/>
+          <w:color w:val="auto"/>
+          <w:sz w:val="24"/>
+          <w:szCs w:val="24"/>
+          <w:rtl/>
+          <w:lang w:bidi="fa-IR"/>
+        </w:rPr>
+        <w:t>5.1- الگوهای پرتکرار</w:t>
+      </w:r>
+      <w:bookmarkEnd w:id="28"/>
+    </w:p>
+    <w:p>
+      <w:pPr>
+        <w:rPr>
+          <w:rFonts w:cs="B Nazanin"/>
+          <w:rtl/>
+          <w:lang w:bidi="fa-IR"/>
+        </w:rPr>
+      </w:pPr>
+      <w:r>
+        <w:rPr>
+          <w:rFonts w:cs="B Nazanin" w:hint="cs"/>
+          <w:rtl/>
+          <w:lang w:bidi="fa-IR"/>
+        </w:rPr>
+        <w:t>ما برای پیدا کردن الگوهای پرتکرار ابتدا ستون های عددی که نگاشتی از ستون های رشته ای هستند را حذف کرده ایم چون ستون های رشته ای متناظر با آنها را در دیتافریم ها داریم.</w:t>
+      </w:r>
+    </w:p>
+    <w:p>
+      <w:pPr>
+        <w:rPr>
+          <w:rFonts w:cs="B Nazanin"/>
+          <w:rtl/>
+          <w:lang w:bidi="fa-IR"/>
+        </w:rPr>
+      </w:pPr>
+      <w:r>
+        <w:rPr>
+          <w:rFonts w:cs="B Nazanin" w:hint="cs"/>
+          <w:rtl/>
+          <w:lang w:bidi="fa-IR"/>
+        </w:rPr>
+        <w:t xml:space="preserve">پس از آن با استفاده از </w:t>
+      </w:r>
+      <w:r>
+        <w:rPr>
+          <w:rFonts w:cs="B Nazanin"/>
+          <w:lang w:bidi="fa-IR"/>
+        </w:rPr>
+        <w:t>TransactionEncoder</w:t>
+      </w:r>
+      <w:r>
+        <w:rPr>
+          <w:rFonts w:cs="B Nazanin" w:hint="cs"/>
+          <w:rtl/>
+          <w:lang w:bidi="fa-IR"/>
+        </w:rPr>
+        <w:t xml:space="preserve"> داده های داخل دیتافریم را به فرم </w:t>
+      </w:r>
+      <w:r>
+        <w:rPr>
+          <w:rFonts w:cs="B Nazanin"/>
+          <w:lang w:bidi="fa-IR"/>
+        </w:rPr>
+        <w:t>encode</w:t>
+      </w:r>
+      <w:r>
+        <w:rPr>
+          <w:rFonts w:cs="B Nazanin" w:hint="cs"/>
+          <w:rtl/>
+          <w:lang w:bidi="fa-IR"/>
+        </w:rPr>
+        <w:t xml:space="preserve"> شده درآوردیم و پس از آن الگوریتم </w:t>
+      </w:r>
+      <w:r>
+        <w:rPr>
+          <w:rFonts w:cs="B Nazanin"/>
+          <w:lang w:bidi="fa-IR"/>
+        </w:rPr>
+        <w:t>apriori</w:t>
+      </w:r>
+      <w:r>
+        <w:rPr>
+          <w:rFonts w:cs="B Nazanin" w:hint="cs"/>
+          <w:rtl/>
+          <w:lang w:bidi="fa-IR"/>
+        </w:rPr>
+        <w:t xml:space="preserve"> را روی دیتافریم مربوطه اعمال کردیم.</w:t>
+      </w:r>
+    </w:p>
+    <w:p>
+      <w:pPr>
+        <w:rPr>
+          <w:rFonts w:cs="B Nazanin"/>
+          <w:rtl/>
+          <w:lang w:bidi="fa-IR"/>
+        </w:rPr>
+      </w:pPr>
+      <w:r>
+        <w:rPr>
+          <w:rFonts w:cs="B Nazanin" w:hint="cs"/>
+          <w:rtl/>
+          <w:lang w:bidi="fa-IR"/>
+        </w:rPr>
+        <w:t xml:space="preserve">نکته- </w:t>
+      </w:r>
+      <w:r>
+        <w:rPr>
+          <w:rFonts w:cs="B Nazanin" w:hint="cs"/>
+          <w:rtl/>
+          <w:lang w:bidi="fa-IR"/>
+        </w:rPr>
+        <w:t xml:space="preserve">با توجه به </w:t>
+      </w:r>
+      <w:r>
+        <w:rPr>
+          <w:rFonts w:cs="B Nazanin" w:hint="cs"/>
+          <w:rtl/>
+          <w:lang w:bidi="fa-IR"/>
+        </w:rPr>
+        <w:t xml:space="preserve">اینکه در دیتاست ما داده های ما حالت گزارش دارند و معمولا اکثر سطر ها </w:t>
+      </w:r>
+      <w:r>
+        <w:rPr>
+          <w:rFonts w:cs="B Nazanin"/>
+          <w:lang w:bidi="fa-IR"/>
+        </w:rPr>
+        <w:t>unique</w:t>
+      </w:r>
+      <w:r>
+        <w:rPr>
+          <w:rFonts w:cs="B Nazanin" w:hint="cs"/>
+          <w:rtl/>
+          <w:lang w:bidi="fa-IR"/>
+        </w:rPr>
+        <w:t xml:space="preserve"> هستند، بنابراین به طور کلی الگوی پرتکرار با </w:t>
+      </w:r>
+      <w:r>
+        <w:rPr>
+          <w:rFonts w:cs="B Nazanin"/>
+          <w:lang w:bidi="fa-IR"/>
+        </w:rPr>
+        <w:t>support</w:t>
+      </w:r>
+      <w:r>
+        <w:rPr>
+          <w:rFonts w:cs="B Nazanin" w:hint="cs"/>
+          <w:rtl/>
+          <w:lang w:bidi="fa-IR"/>
+        </w:rPr>
+        <w:t xml:space="preserve"> بالا در آن وجود ندارد، با این حال یکسری قوانین را بدست آوردیم که در ادامه آنها را مشاهده میکنیم.</w:t>
+      </w:r>
+    </w:p>
+    <w:p>
+      <w:pPr>
+        <w:rPr>
+          <w:rFonts w:cs="B Nazanin"/>
+          <w:rtl/>
+          <w:lang w:bidi="fa-IR"/>
+        </w:rPr>
+      </w:pPr>
+      <w:r>
+        <w:rPr>
+          <w:rFonts w:cs="B Nazanin" w:hint="cs"/>
+          <w:rtl/>
+          <w:lang w:bidi="fa-IR"/>
+        </w:rPr>
+        <w:t>دیتافریم تیم ها که شامل نام تیم، رشته ورزشی، نام کشور و نوع رویداد است:</w:t>
+      </w:r>
+    </w:p>
+    <w:p>
+      <w:pPr>
+        <w:rPr>
+          <w:rFonts w:cs="B Nazanin"/>
+          <w:rtl/>
+          <w:lang w:bidi="fa-IR"/>
+        </w:rPr>
+      </w:pPr>
+      <w:r>
+        <w:rPr>
+          <w:rFonts w:cs="B Nazanin" w:hint="cs"/>
+          <w:rtl/>
+          <w:lang w:bidi="fa-IR"/>
+        </w:rPr>
+        <w:t xml:space="preserve">در این دیتافریم سطر هایی که مربوط به کشور ژاپن </w:t>
+      </w:r>
+      <w:r>
+        <w:rPr>
+          <w:rFonts w:cs="B Nazanin" w:hint="cs"/>
+          <w:rtl/>
+          <w:lang w:bidi="fa-IR"/>
+        </w:rPr>
+        <w:t xml:space="preserve">و آمریکا </w:t>
+      </w:r>
+      <w:r>
+        <w:rPr>
+          <w:rFonts w:cs="B Nazanin" w:hint="cs"/>
+          <w:rtl/>
+          <w:lang w:bidi="fa-IR"/>
+        </w:rPr>
+        <w:t>هستند از همه بیشترند. پس به عنوان مثال تصمیم گرفتیم برای تیم های کشور ژاپن</w:t>
+      </w:r>
+      <w:r>
+        <w:rPr>
+          <w:rFonts w:cs="B Nazanin" w:hint="cs"/>
+          <w:rtl/>
+          <w:lang w:bidi="fa-IR"/>
+        </w:rPr>
+        <w:t xml:space="preserve"> و آمریکا</w:t>
+      </w:r>
+      <w:r>
+        <w:rPr>
+          <w:rFonts w:cs="B Nazanin" w:hint="cs"/>
+          <w:rtl/>
+          <w:lang w:bidi="fa-IR"/>
+        </w:rPr>
+        <w:t xml:space="preserve"> الگوی پرتکرار پیدا کنیم:</w:t>
+      </w:r>
+    </w:p>
+    <w:p>
+      <w:pPr>
+        <w:rPr>
+          <w:lang w:bidi="fa-IR"/>
+        </w:rPr>
+      </w:pPr>
+    </w:p>
+    <w:p>
+      <w:pPr>
+        <w:keepNext/>
+        <w:jc w:val="center"/>
+      </w:pPr>
+      <w:r>
+        <w:rPr>
+          <w:noProof/>
+        </w:rPr>
+        <w:lastRenderedPageBreak/>
+        <w:drawing>
+          <wp:inline distT="0" distB="0" distL="0" distR="0" wp14:anchorId="1BC58451" wp14:editId="0371CBA8">
+            <wp:extent cx="2235200" cy="2320513"/>
+            <wp:effectExtent l="0" t="0" r="0" b="3810"/>
+            <wp:docPr id="44" name="Picture 44"/>
+            <wp:cNvGraphicFramePr>
+              <a:graphicFrameLocks xmlns:a="http://schemas.openxmlformats.org/drawingml/2006/main" noChangeAspect="1"/>
+            </wp:cNvGraphicFramePr>
+            <a:graphic xmlns:a="http://schemas.openxmlformats.org/drawingml/2006/main">
+              <a:graphicData uri="http://schemas.openxmlformats.org/drawingml/2006/picture">
+                <pic:pic xmlns:pic="http://schemas.openxmlformats.org/drawingml/2006/picture">
+                  <pic:nvPicPr>
+                    <pic:cNvPr id="0" name=""/>
+                    <pic:cNvPicPr/>
+                  </pic:nvPicPr>
+                  <pic:blipFill>
+                    <a:blip r:embed="rId84"/>
+                    <a:stretch>
+                      <a:fillRect/>
+                    </a:stretch>
+                  </pic:blipFill>
+                  <pic:spPr>
+                    <a:xfrm>
+                      <a:off x="0" y="0"/>
+                      <a:ext cx="2235200" cy="2320513"/>
+                    </a:xfrm>
+                    <a:prstGeom prst="rect">
+                      <a:avLst/>
+                    </a:prstGeom>
+                  </pic:spPr>
+                </pic:pic>
+              </a:graphicData>
+            </a:graphic>
+          </wp:inline>
+        </w:drawing>
+      </w:r>
+    </w:p>
+    <w:p>
+      <w:pPr>
+        <w:pStyle w:val="Caption"/>
+        <w:jc w:val="center"/>
+        <w:rPr>
+          <w:rFonts w:cs="B Nazanin"/>
+          <w:noProof/>
+          <w:lang w:bidi="fa-IR"/>
+        </w:rPr>
+      </w:pPr>
+      <w:r>
+        <w:rPr>
+          <w:rFonts w:cs="B Nazanin"/>
+          <w:rtl/>
+        </w:rPr>
+        <w:t>تصو</w:t>
+      </w:r>
+      <w:r>
+        <w:rPr>
+          <w:rFonts w:cs="B Nazanin" w:hint="cs"/>
+          <w:rtl/>
+        </w:rPr>
+        <w:t>ی</w:t>
+      </w:r>
+      <w:r>
+        <w:rPr>
+          <w:rFonts w:cs="B Nazanin" w:hint="eastAsia"/>
+          <w:rtl/>
+        </w:rPr>
+        <w:t>ر</w:t>
+      </w:r>
+      <w:r>
+        <w:rPr>
+          <w:rFonts w:cs="B Nazanin"/>
+          <w:rtl/>
+        </w:rPr>
+        <w:t xml:space="preserve"> </w:t>
+      </w:r>
+      <w:r>
+        <w:rPr>
+          <w:rFonts w:cs="B Nazanin"/>
+          <w:rtl/>
+        </w:rPr>
+        <w:fldChar w:fldCharType="begin"/>
+      </w:r>
+      <w:r>
+        <w:rPr>
+          <w:rFonts w:cs="B Nazanin"/>
+          <w:rtl/>
+        </w:rPr>
+        <w:instrText xml:space="preserve"> </w:instrText>
+      </w:r>
+      <w:r>
+        <w:rPr>
+          <w:rFonts w:cs="B Nazanin"/>
+        </w:rPr>
+        <w:instrText>SEQ</w:instrText>
+      </w:r>
+      <w:r>
+        <w:rPr>
+          <w:rFonts w:cs="B Nazanin"/>
+          <w:rtl/>
+        </w:rPr>
+        <w:instrText xml:space="preserve"> تصویر \* </w:instrText>
+      </w:r>
+      <w:r>
+        <w:rPr>
+          <w:rFonts w:cs="B Nazanin"/>
+        </w:rPr>
+        <w:instrText>ARABIC</w:instrText>
+      </w:r>
+      <w:r>
+        <w:rPr>
+          <w:rFonts w:cs="B Nazanin"/>
+          <w:rtl/>
+        </w:rPr>
+        <w:instrText xml:space="preserve"> </w:instrText>
+      </w:r>
+      <w:r>
+        <w:rPr>
+          <w:rFonts w:cs="B Nazanin"/>
+          <w:rtl/>
+        </w:rPr>
+        <w:fldChar w:fldCharType="separate"/>
+      </w:r>
+      <w:r>
+        <w:rPr>
+          <w:rFonts w:cs="B Nazanin"/>
+          <w:noProof/>
+          <w:rtl/>
+        </w:rPr>
+        <w:t>23</w:t>
+      </w:r>
+      <w:r>
+        <w:rPr>
+          <w:rFonts w:cs="B Nazanin"/>
+          <w:rtl/>
+        </w:rPr>
+        <w:fldChar w:fldCharType="end"/>
+      </w:r>
+      <w:r>
+        <w:rPr>
+          <w:rFonts w:cs="B Nazanin" w:hint="cs"/>
+          <w:noProof/>
+          <w:rtl/>
+          <w:lang w:bidi="fa-IR"/>
+        </w:rPr>
+        <w:t xml:space="preserve">- الگوهای پرتکرار مربوط به تیم های کشور ژاپن با </w:t>
+      </w:r>
+      <w:r>
+        <w:rPr>
+          <w:rFonts w:cs="B Nazanin"/>
+          <w:noProof/>
+          <w:lang w:bidi="fa-IR"/>
+        </w:rPr>
+        <w:t>minsup = 0.1</w:t>
+      </w:r>
+    </w:p>
+    <w:p>
+      <w:pPr>
+        <w:rPr>
+          <w:rFonts w:cs="B Nazanin"/>
+          <w:lang w:bidi="fa-IR"/>
+        </w:rPr>
+      </w:pPr>
+      <w:r>
+        <w:rPr>
+          <w:rFonts w:cs="B Nazanin" w:hint="cs"/>
+          <w:rtl/>
+          <w:lang w:bidi="fa-IR"/>
+        </w:rPr>
+        <w:t xml:space="preserve">همانطور که میبینیم تمام </w:t>
+      </w:r>
+      <w:r>
+        <w:rPr>
+          <w:rFonts w:cs="B Nazanin"/>
+          <w:lang w:bidi="fa-IR"/>
+        </w:rPr>
+        <w:t>itemset</w:t>
+      </w:r>
+      <w:r>
+        <w:rPr>
+          <w:rFonts w:cs="B Nazanin" w:hint="cs"/>
+          <w:rtl/>
+          <w:lang w:bidi="fa-IR"/>
+        </w:rPr>
+        <w:t xml:space="preserve"> ها به غیر از </w:t>
+      </w:r>
+      <w:r>
+        <w:rPr>
+          <w:rFonts w:cs="B Nazanin"/>
+          <w:lang w:bidi="fa-IR"/>
+        </w:rPr>
+        <w:t>(Japan)</w:t>
+      </w:r>
+      <w:r>
+        <w:rPr>
+          <w:rFonts w:cs="B Nazanin" w:hint="cs"/>
+          <w:rtl/>
+          <w:lang w:bidi="fa-IR"/>
+        </w:rPr>
+        <w:t xml:space="preserve"> مقدار </w:t>
+      </w:r>
+      <w:r>
+        <w:rPr>
+          <w:rFonts w:cs="B Nazanin"/>
+          <w:lang w:bidi="fa-IR"/>
+        </w:rPr>
+        <w:t>support</w:t>
+      </w:r>
+      <w:r>
+        <w:rPr>
+          <w:rFonts w:cs="B Nazanin" w:hint="cs"/>
+          <w:rtl/>
+          <w:lang w:bidi="fa-IR"/>
+        </w:rPr>
+        <w:t xml:space="preserve"> کمتر از 0.2 دارند که بسیار پایین است.</w:t>
+      </w:r>
+    </w:p>
+    <w:p>
+      <w:pPr>
+        <w:keepNext/>
+        <w:jc w:val="center"/>
+      </w:pPr>
+      <w:r>
+        <w:rPr>
+          <w:noProof/>
+        </w:rPr>
+        <w:drawing>
+          <wp:inline distT="0" distB="0" distL="0" distR="0" wp14:anchorId="5F276FDE" wp14:editId="06FB79E2">
+            <wp:extent cx="2990850" cy="1275581"/>
+            <wp:effectExtent l="0" t="0" r="0" b="1270"/>
+            <wp:docPr id="65" name="Picture 65"/>
+            <wp:cNvGraphicFramePr>
+              <a:graphicFrameLocks xmlns:a="http://schemas.openxmlformats.org/drawingml/2006/main" noChangeAspect="1"/>
+            </wp:cNvGraphicFramePr>
+            <a:graphic xmlns:a="http://schemas.openxmlformats.org/drawingml/2006/main">
+              <a:graphicData uri="http://schemas.openxmlformats.org/drawingml/2006/picture">
+                <pic:pic xmlns:pic="http://schemas.openxmlformats.org/drawingml/2006/picture">
+                  <pic:nvPicPr>
+                    <pic:cNvPr id="0" name=""/>
+                    <pic:cNvPicPr/>
+                  </pic:nvPicPr>
+                  <pic:blipFill>
+                    <a:blip r:embed="rId85"/>
+                    <a:stretch>
+                      <a:fillRect/>
+                    </a:stretch>
+                  </pic:blipFill>
+                  <pic:spPr>
+                    <a:xfrm>
+                      <a:off x="0" y="0"/>
+                      <a:ext cx="2990850" cy="1275581"/>
+                    </a:xfrm>
+                    <a:prstGeom prst="rect">
+                      <a:avLst/>
+                    </a:prstGeom>
+                  </pic:spPr>
+                </pic:pic>
+              </a:graphicData>
+            </a:graphic>
+          </wp:inline>
+        </w:drawing>
+      </w:r>
+    </w:p>
+    <w:p>
+      <w:pPr>
+        <w:pStyle w:val="Caption"/>
+        <w:jc w:val="center"/>
+        <w:rPr>
+          <w:rFonts w:cs="B Nazanin"/>
+          <w:lang w:bidi="fa-IR"/>
+        </w:rPr>
+      </w:pPr>
+      <w:r>
+        <w:rPr>
+          <w:rFonts w:cs="B Nazanin"/>
+          <w:rtl/>
+        </w:rPr>
+        <w:t>تصو</w:t>
+      </w:r>
+      <w:r>
+        <w:rPr>
+          <w:rFonts w:cs="B Nazanin" w:hint="cs"/>
+          <w:rtl/>
+        </w:rPr>
+        <w:t>ی</w:t>
+      </w:r>
+      <w:r>
+        <w:rPr>
+          <w:rFonts w:cs="B Nazanin" w:hint="eastAsia"/>
+          <w:rtl/>
+        </w:rPr>
+        <w:t>ر</w:t>
+      </w:r>
+      <w:r>
+        <w:rPr>
+          <w:rFonts w:cs="B Nazanin"/>
+          <w:rtl/>
+        </w:rPr>
+        <w:t xml:space="preserve"> </w:t>
+      </w:r>
+      <w:r>
+        <w:rPr>
+          <w:rFonts w:cs="B Nazanin"/>
+          <w:rtl/>
+        </w:rPr>
+        <w:fldChar w:fldCharType="begin"/>
+      </w:r>
+      <w:r>
+        <w:rPr>
+          <w:rFonts w:cs="B Nazanin"/>
+          <w:rtl/>
+        </w:rPr>
+        <w:instrText xml:space="preserve"> </w:instrText>
+      </w:r>
+      <w:r>
+        <w:rPr>
+          <w:rFonts w:cs="B Nazanin"/>
+        </w:rPr>
+        <w:instrText>SEQ</w:instrText>
+      </w:r>
+      <w:r>
+        <w:rPr>
+          <w:rFonts w:cs="B Nazanin"/>
+          <w:rtl/>
+        </w:rPr>
+        <w:instrText xml:space="preserve"> تصویر \* </w:instrText>
+      </w:r>
+      <w:r>
+        <w:rPr>
+          <w:rFonts w:cs="B Nazanin"/>
+        </w:rPr>
+        <w:instrText>ARABIC</w:instrText>
+      </w:r>
+      <w:r>
+        <w:rPr>
+          <w:rFonts w:cs="B Nazanin"/>
+          <w:rtl/>
+        </w:rPr>
+        <w:instrText xml:space="preserve"> </w:instrText>
+      </w:r>
+      <w:r>
+        <w:rPr>
+          <w:rFonts w:cs="B Nazanin"/>
+          <w:rtl/>
+        </w:rPr>
+        <w:fldChar w:fldCharType="separate"/>
+      </w:r>
+      <w:r>
+        <w:rPr>
+          <w:rFonts w:cs="B Nazanin"/>
+          <w:noProof/>
+          <w:rtl/>
+        </w:rPr>
+        <w:t>24</w:t>
+      </w:r>
+      <w:r>
+        <w:rPr>
+          <w:rFonts w:cs="B Nazanin"/>
+          <w:rtl/>
+        </w:rPr>
+        <w:fldChar w:fldCharType="end"/>
+      </w:r>
+      <w:r>
+        <w:rPr>
+          <w:rFonts w:cs="B Nazanin" w:hint="cs"/>
+          <w:rtl/>
+          <w:lang w:bidi="fa-IR"/>
+        </w:rPr>
+        <w:t xml:space="preserve"> - الگوهای پرتکرار مربوط به تیم های کشور آمریکا با </w:t>
+      </w:r>
+      <w:r>
+        <w:rPr>
+          <w:rFonts w:cs="B Nazanin"/>
+          <w:lang w:bidi="fa-IR"/>
+        </w:rPr>
+        <w:t>minsup = 0.2</w:t>
+      </w:r>
+    </w:p>
+    <w:p>
+      <w:pPr>
+        <w:rPr>
+          <w:rFonts w:cs="B Nazanin"/>
+          <w:rtl/>
+          <w:lang w:bidi="fa-IR"/>
+        </w:rPr>
+      </w:pPr>
+      <w:r>
+        <w:rPr>
+          <w:rFonts w:cs="B Nazanin" w:hint="cs"/>
+          <w:rtl/>
+          <w:lang w:bidi="fa-IR"/>
+        </w:rPr>
+        <w:t xml:space="preserve">حال </w:t>
+      </w:r>
+      <w:r>
+        <w:rPr>
+          <w:rFonts w:cs="B Nazanin" w:hint="cs"/>
+          <w:rtl/>
+          <w:lang w:bidi="fa-IR"/>
+        </w:rPr>
+        <w:t>الگوی پرتکرار برای تیم های ژاپن و آمریکا (با هم) میخواهیم بدست آوریم:</w:t>
+      </w:r>
+    </w:p>
+    <w:p>
+      <w:pPr>
+        <w:keepNext/>
+        <w:jc w:val="center"/>
+      </w:pPr>
+      <w:r>
+        <w:rPr>
+          <w:noProof/>
+        </w:rPr>
+        <w:drawing>
+          <wp:inline distT="0" distB="0" distL="0" distR="0" wp14:anchorId="0C6C088F" wp14:editId="2790FABE">
+            <wp:extent cx="2997200" cy="1429065"/>
+            <wp:effectExtent l="0" t="0" r="0" b="0"/>
+            <wp:docPr id="66" name="Picture 66"/>
+            <wp:cNvGraphicFramePr>
+              <a:graphicFrameLocks xmlns:a="http://schemas.openxmlformats.org/drawingml/2006/main" noChangeAspect="1"/>
+            </wp:cNvGraphicFramePr>
+            <a:graphic xmlns:a="http://schemas.openxmlformats.org/drawingml/2006/main">
+              <a:graphicData uri="http://schemas.openxmlformats.org/drawingml/2006/picture">
+                <pic:pic xmlns:pic="http://schemas.openxmlformats.org/drawingml/2006/picture">
+                  <pic:nvPicPr>
+                    <pic:cNvPr id="0" name=""/>
+                    <pic:cNvPicPr/>
+                  </pic:nvPicPr>
+                  <pic:blipFill>
+                    <a:blip r:embed="rId86"/>
+                    <a:stretch>
+                      <a:fillRect/>
+                    </a:stretch>
+                  </pic:blipFill>
+                  <pic:spPr>
+                    <a:xfrm>
+                      <a:off x="0" y="0"/>
+                      <a:ext cx="2997200" cy="1429065"/>
+                    </a:xfrm>
+                    <a:prstGeom prst="rect">
+                      <a:avLst/>
+                    </a:prstGeom>
+                  </pic:spPr>
+                </pic:pic>
+              </a:graphicData>
+            </a:graphic>
+          </wp:inline>
+        </w:drawing>
+      </w:r>
+    </w:p>
+    <w:p>
+      <w:pPr>
+        <w:pStyle w:val="Caption"/>
+        <w:jc w:val="center"/>
+        <w:rPr>
+          <w:rFonts w:cs="B Nazanin"/>
+          <w:lang w:bidi="fa-IR"/>
+        </w:rPr>
+      </w:pPr>
+      <w:r>
+        <w:rPr>
+          <w:rFonts w:cs="B Nazanin"/>
+          <w:rtl/>
+        </w:rPr>
+        <w:t>تصو</w:t>
+      </w:r>
+      <w:r>
+        <w:rPr>
+          <w:rFonts w:cs="B Nazanin" w:hint="cs"/>
+          <w:rtl/>
+        </w:rPr>
+        <w:t>ی</w:t>
+      </w:r>
+      <w:r>
+        <w:rPr>
+          <w:rFonts w:cs="B Nazanin" w:hint="eastAsia"/>
+          <w:rtl/>
+        </w:rPr>
+        <w:t>ر</w:t>
+      </w:r>
+      <w:r>
+        <w:rPr>
+          <w:rFonts w:cs="B Nazanin"/>
+          <w:rtl/>
+        </w:rPr>
+        <w:t xml:space="preserve"> </w:t>
+      </w:r>
+      <w:r>
+        <w:rPr>
+          <w:rFonts w:cs="B Nazanin"/>
+          <w:rtl/>
+        </w:rPr>
+        <w:fldChar w:fldCharType="begin"/>
+      </w:r>
+      <w:r>
+        <w:rPr>
+          <w:rFonts w:cs="B Nazanin"/>
+          <w:rtl/>
+        </w:rPr>
+        <w:instrText xml:space="preserve"> </w:instrText>
+      </w:r>
+      <w:r>
+        <w:rPr>
+          <w:rFonts w:cs="B Nazanin"/>
+        </w:rPr>
+        <w:instrText>SEQ</w:instrText>
+      </w:r>
+      <w:r>
+        <w:rPr>
+          <w:rFonts w:cs="B Nazanin"/>
+          <w:rtl/>
+        </w:rPr>
+        <w:instrText xml:space="preserve"> تصویر \* </w:instrText>
+      </w:r>
+      <w:r>
+        <w:rPr>
+          <w:rFonts w:cs="B Nazanin"/>
+        </w:rPr>
+        <w:instrText>ARABIC</w:instrText>
+      </w:r>
+      <w:r>
+        <w:rPr>
+          <w:rFonts w:cs="B Nazanin"/>
+          <w:rtl/>
+        </w:rPr>
+        <w:instrText xml:space="preserve"> </w:instrText>
+      </w:r>
+      <w:r>
+        <w:rPr>
+          <w:rFonts w:cs="B Nazanin"/>
+          <w:rtl/>
+        </w:rPr>
+        <w:fldChar w:fldCharType="separate"/>
+      </w:r>
+      <w:r>
+        <w:rPr>
+          <w:rFonts w:cs="B Nazanin"/>
+          <w:noProof/>
+          <w:rtl/>
+        </w:rPr>
+        <w:t>25</w:t>
+      </w:r>
+      <w:r>
+        <w:rPr>
+          <w:rFonts w:cs="B Nazanin"/>
+          <w:rtl/>
+        </w:rPr>
+        <w:fldChar w:fldCharType="end"/>
+      </w:r>
+      <w:r>
+        <w:rPr>
+          <w:rFonts w:cs="B Nazanin" w:hint="cs"/>
+          <w:rtl/>
+          <w:lang w:bidi="fa-IR"/>
+        </w:rPr>
+        <w:t xml:space="preserve"> - الگوی پرتکرار مربوط به تیم های کشورهای آمریکا و ژاپن با </w:t>
+      </w:r>
+      <w:r>
+        <w:rPr>
+          <w:rFonts w:cs="B Nazanin"/>
+          <w:lang w:bidi="fa-IR"/>
+        </w:rPr>
+        <w:t>minsup = 0.2</w:t>
+      </w:r>
+    </w:p>
+    <w:p>
+      <w:pPr>
+        <w:rPr>
+          <w:rFonts w:cs="B Nazanin"/>
+          <w:lang w:bidi="fa-IR"/>
+        </w:rPr>
+      </w:pPr>
+      <w:r>
+        <w:rPr>
+          <w:rFonts w:cs="B Nazanin" w:hint="cs"/>
+          <w:rtl/>
+          <w:lang w:bidi="fa-IR"/>
+        </w:rPr>
+        <w:t>همانطور که میبینیم از ترکیب تیم های کشور های ژاپن و آمریکا الگوی پرتکرار جدیدی مشاهده نشد.</w:t>
+      </w:r>
+    </w:p>
+    <w:p>
+      <w:pPr>
+        <w:rPr>
+          <w:rFonts w:cs="B Nazanin"/>
+          <w:rtl/>
+          <w:lang w:bidi="fa-IR"/>
+        </w:rPr>
+      </w:pPr>
+      <w:r>
+        <w:rPr>
+          <w:rFonts w:cs="B Nazanin" w:hint="cs"/>
+          <w:rtl/>
+          <w:lang w:bidi="fa-IR"/>
+        </w:rPr>
+        <w:t>دیتافریم مربیان شامل نام مربی، نام کشور، رشته ورزشی و نوع رویداد می باشد:</w:t>
+      </w:r>
+    </w:p>
+    <w:p>
+      <w:pPr>
+        <w:rPr>
+          <w:rFonts w:cs="B Nazanin"/>
+          <w:rtl/>
+          <w:lang w:bidi="fa-IR"/>
+        </w:rPr>
+      </w:pPr>
+      <w:r>
+        <w:rPr>
+          <w:rFonts w:cs="B Nazanin" w:hint="cs"/>
+          <w:rtl/>
+          <w:lang w:bidi="fa-IR"/>
+        </w:rPr>
+        <w:t>ابتدا نام مربی را از دیتافریم حذف میکنیم چون مقدار آن منحصر به فرد است و کمکی در پیدا کردن الگوی پرتکرار به ما نمیکند. کشور های ژاپن و اسپانیا بیشترین تعداد مربی را دارند در نتیجه تصمیم گرفتیم تا برای این دو کشور الگوهای پرتکرار را پیدا کنیم:</w:t>
+      </w:r>
+    </w:p>
+    <w:p>
+      <w:pPr>
+        <w:keepNext/>
+        <w:jc w:val="center"/>
+      </w:pPr>
+      <w:r>
+        <w:rPr>
+          <w:noProof/>
+        </w:rPr>
+        <w:lastRenderedPageBreak/>
+        <w:drawing>
+          <wp:inline distT="0" distB="0" distL="0" distR="0" wp14:anchorId="14765F9D" wp14:editId="1C3ECB60">
+            <wp:extent cx="2889250" cy="1990730"/>
+            <wp:effectExtent l="0" t="0" r="6350" b="9525"/>
+            <wp:docPr id="71" name="Picture 71"/>
+            <wp:cNvGraphicFramePr>
+              <a:graphicFrameLocks xmlns:a="http://schemas.openxmlformats.org/drawingml/2006/main" noChangeAspect="1"/>
+            </wp:cNvGraphicFramePr>
+            <a:graphic xmlns:a="http://schemas.openxmlformats.org/drawingml/2006/main">
+              <a:graphicData uri="http://schemas.openxmlformats.org/drawingml/2006/picture">
+                <pic:pic xmlns:pic="http://schemas.openxmlformats.org/drawingml/2006/picture">
+                  <pic:nvPicPr>
+                    <pic:cNvPr id="0" name=""/>
+                    <pic:cNvPicPr/>
+                  </pic:nvPicPr>
+                  <pic:blipFill>
+                    <a:blip r:embed="rId87"/>
+                    <a:stretch>
+                      <a:fillRect/>
+                    </a:stretch>
+                  </pic:blipFill>
+                  <pic:spPr>
+                    <a:xfrm>
+                      <a:off x="0" y="0"/>
+                      <a:ext cx="2890761" cy="1991771"/>
+                    </a:xfrm>
+                    <a:prstGeom prst="rect">
+                      <a:avLst/>
+                    </a:prstGeom>
+                  </pic:spPr>
+                </pic:pic>
+              </a:graphicData>
+            </a:graphic>
+          </wp:inline>
+        </w:drawing>
+      </w:r>
+    </w:p>
+    <w:p>
+      <w:pPr>
+        <w:pStyle w:val="Caption"/>
+        <w:jc w:val="center"/>
+        <w:rPr>
+          <w:rFonts w:cs="B Nazanin"/>
+          <w:lang w:bidi="fa-IR"/>
+        </w:rPr>
+      </w:pPr>
+      <w:r>
+        <w:rPr>
+          <w:rFonts w:cs="B Nazanin"/>
+          <w:rtl/>
+        </w:rPr>
+        <w:t>تصو</w:t>
+      </w:r>
+      <w:r>
+        <w:rPr>
+          <w:rFonts w:cs="B Nazanin" w:hint="cs"/>
+          <w:rtl/>
+        </w:rPr>
+        <w:t>ی</w:t>
+      </w:r>
+      <w:r>
+        <w:rPr>
+          <w:rFonts w:cs="B Nazanin" w:hint="eastAsia"/>
+          <w:rtl/>
+        </w:rPr>
+        <w:t>ر</w:t>
+      </w:r>
+      <w:r>
+        <w:rPr>
+          <w:rFonts w:cs="B Nazanin"/>
+          <w:rtl/>
+        </w:rPr>
+        <w:t xml:space="preserve"> </w:t>
+      </w:r>
+      <w:r>
+        <w:rPr>
+          <w:rFonts w:cs="B Nazanin"/>
+          <w:rtl/>
+        </w:rPr>
+        <w:fldChar w:fldCharType="begin"/>
+      </w:r>
+      <w:r>
+        <w:rPr>
+          <w:rFonts w:cs="B Nazanin"/>
+          <w:rtl/>
+        </w:rPr>
+        <w:instrText xml:space="preserve"> </w:instrText>
+      </w:r>
+      <w:r>
+        <w:rPr>
+          <w:rFonts w:cs="B Nazanin"/>
+        </w:rPr>
+        <w:instrText>SEQ</w:instrText>
+      </w:r>
+      <w:r>
+        <w:rPr>
+          <w:rFonts w:cs="B Nazanin"/>
+          <w:rtl/>
+        </w:rPr>
+        <w:instrText xml:space="preserve"> تصویر \* </w:instrText>
+      </w:r>
+      <w:r>
+        <w:rPr>
+          <w:rFonts w:cs="B Nazanin"/>
+        </w:rPr>
+        <w:instrText>ARABIC</w:instrText>
+      </w:r>
+      <w:r>
+        <w:rPr>
+          <w:rFonts w:cs="B Nazanin"/>
+          <w:rtl/>
+        </w:rPr>
+        <w:instrText xml:space="preserve"> </w:instrText>
+      </w:r>
+      <w:r>
+        <w:rPr>
+          <w:rFonts w:cs="B Nazanin"/>
+          <w:rtl/>
+        </w:rPr>
+        <w:fldChar w:fldCharType="separate"/>
+      </w:r>
+      <w:r>
+        <w:rPr>
+          <w:rFonts w:cs="B Nazanin"/>
+          <w:noProof/>
+          <w:rtl/>
+        </w:rPr>
+        <w:t>26</w:t>
+      </w:r>
+      <w:r>
+        <w:rPr>
+          <w:rFonts w:cs="B Nazanin"/>
+          <w:rtl/>
+        </w:rPr>
+        <w:fldChar w:fldCharType="end"/>
+      </w:r>
+      <w:r>
+        <w:rPr>
+          <w:rFonts w:cs="B Nazanin" w:hint="cs"/>
+          <w:rtl/>
+          <w:lang w:bidi="fa-IR"/>
+        </w:rPr>
+        <w:t xml:space="preserve"> - الگوهای پرتکرار مربیان کشور ژاپن با </w:t>
+      </w:r>
+      <w:r>
+        <w:rPr>
+          <w:rFonts w:cs="B Nazanin"/>
+          <w:lang w:bidi="fa-IR"/>
+        </w:rPr>
+        <w:t>min_sup = 0.4</w:t>
+      </w:r>
+    </w:p>
+    <w:p>
+      <w:pPr>
+        <w:keepNext/>
+        <w:jc w:val="center"/>
+      </w:pPr>
+      <w:r>
+        <w:rPr>
+          <w:noProof/>
+        </w:rPr>
+        <w:drawing>
+          <wp:inline distT="0" distB="0" distL="0" distR="0" wp14:anchorId="38561390" wp14:editId="5939584C">
+            <wp:extent cx="2660650" cy="2184331"/>
+            <wp:effectExtent l="0" t="0" r="6350" b="6985"/>
+            <wp:docPr id="74" name="Picture 74"/>
+            <wp:cNvGraphicFramePr>
+              <a:graphicFrameLocks xmlns:a="http://schemas.openxmlformats.org/drawingml/2006/main" noChangeAspect="1"/>
+            </wp:cNvGraphicFramePr>
+            <a:graphic xmlns:a="http://schemas.openxmlformats.org/drawingml/2006/main">
+              <a:graphicData uri="http://schemas.openxmlformats.org/drawingml/2006/picture">
+                <pic:pic xmlns:pic="http://schemas.openxmlformats.org/drawingml/2006/picture">
+                  <pic:nvPicPr>
+                    <pic:cNvPr id="0" name=""/>
+                    <pic:cNvPicPr/>
+                  </pic:nvPicPr>
+                  <pic:blipFill>
+                    <a:blip r:embed="rId88"/>
+                    <a:stretch>
+                      <a:fillRect/>
+                    </a:stretch>
+                  </pic:blipFill>
+                  <pic:spPr>
+                    <a:xfrm>
+                      <a:off x="0" y="0"/>
+                      <a:ext cx="2660650" cy="2184331"/>
+                    </a:xfrm>
+                    <a:prstGeom prst="rect">
+                      <a:avLst/>
+                    </a:prstGeom>
+                  </pic:spPr>
+                </pic:pic>
+              </a:graphicData>
+            </a:graphic>
+          </wp:inline>
+        </w:drawing>
+      </w:r>
+    </w:p>
+    <w:p>
+      <w:pPr>
+        <w:pStyle w:val="Caption"/>
+        <w:jc w:val="center"/>
+        <w:rPr>
+          <w:rFonts w:cs="B Nazanin"/>
+          <w:lang w:bidi="fa-IR"/>
+        </w:rPr>
+      </w:pPr>
+      <w:r>
+        <w:rPr>
+          <w:rFonts w:cs="B Nazanin"/>
+          <w:rtl/>
+        </w:rPr>
+        <w:t>تصو</w:t>
+      </w:r>
+      <w:r>
+        <w:rPr>
+          <w:rFonts w:cs="B Nazanin" w:hint="cs"/>
+          <w:rtl/>
+        </w:rPr>
+        <w:t>ی</w:t>
+      </w:r>
+      <w:r>
+        <w:rPr>
+          <w:rFonts w:cs="B Nazanin" w:hint="eastAsia"/>
+          <w:rtl/>
+        </w:rPr>
+        <w:t>ر</w:t>
+      </w:r>
+      <w:r>
+        <w:rPr>
+          <w:rFonts w:cs="B Nazanin"/>
+          <w:rtl/>
+        </w:rPr>
+        <w:t xml:space="preserve"> </w:t>
+      </w:r>
+      <w:r>
+        <w:rPr>
+          <w:rFonts w:cs="B Nazanin"/>
+          <w:rtl/>
+        </w:rPr>
+        <w:fldChar w:fldCharType="begin"/>
+      </w:r>
+      <w:r>
+        <w:rPr>
+          <w:rFonts w:cs="B Nazanin"/>
+          <w:rtl/>
+        </w:rPr>
+        <w:instrText xml:space="preserve"> </w:instrText>
+      </w:r>
+      <w:r>
+        <w:rPr>
+          <w:rFonts w:cs="B Nazanin"/>
+        </w:rPr>
+        <w:instrText>SEQ</w:instrText>
+      </w:r>
+      <w:r>
+        <w:rPr>
+          <w:rFonts w:cs="B Nazanin"/>
+          <w:rtl/>
+        </w:rPr>
+        <w:instrText xml:space="preserve"> تصویر \* </w:instrText>
+      </w:r>
+      <w:r>
+        <w:rPr>
+          <w:rFonts w:cs="B Nazanin"/>
+        </w:rPr>
+        <w:instrText>ARABIC</w:instrText>
+      </w:r>
+      <w:r>
+        <w:rPr>
+          <w:rFonts w:cs="B Nazanin"/>
+          <w:rtl/>
+        </w:rPr>
+        <w:instrText xml:space="preserve"> </w:instrText>
+      </w:r>
+      <w:r>
+        <w:rPr>
+          <w:rFonts w:cs="B Nazanin"/>
+          <w:rtl/>
+        </w:rPr>
+        <w:fldChar w:fldCharType="separate"/>
+      </w:r>
+      <w:r>
+        <w:rPr>
+          <w:rFonts w:cs="B Nazanin"/>
+          <w:noProof/>
+          <w:rtl/>
+        </w:rPr>
+        <w:t>27</w:t>
+      </w:r>
+      <w:r>
+        <w:rPr>
+          <w:rFonts w:cs="B Nazanin"/>
+          <w:rtl/>
+        </w:rPr>
+        <w:fldChar w:fldCharType="end"/>
+      </w:r>
+      <w:r>
+        <w:rPr>
+          <w:rFonts w:cs="B Nazanin" w:hint="cs"/>
+          <w:rtl/>
+          <w:lang w:bidi="fa-IR"/>
+        </w:rPr>
+        <w:t xml:space="preserve"> - </w:t>
+      </w:r>
+      <w:r>
+        <w:rPr>
+          <w:rFonts w:cs="B Nazanin"/>
+          <w:rtl/>
+          <w:lang w:bidi="fa-IR"/>
+        </w:rPr>
+        <w:t>الگوها</w:t>
+      </w:r>
+      <w:r>
+        <w:rPr>
+          <w:rFonts w:cs="B Nazanin" w:hint="cs"/>
+          <w:rtl/>
+          <w:lang w:bidi="fa-IR"/>
+        </w:rPr>
+        <w:t>ی</w:t>
+      </w:r>
+      <w:r>
+        <w:rPr>
+          <w:rFonts w:cs="B Nazanin"/>
+          <w:rtl/>
+          <w:lang w:bidi="fa-IR"/>
+        </w:rPr>
+        <w:t xml:space="preserve"> پرتکرار مرب</w:t>
+      </w:r>
+      <w:r>
+        <w:rPr>
+          <w:rFonts w:cs="B Nazanin" w:hint="cs"/>
+          <w:rtl/>
+          <w:lang w:bidi="fa-IR"/>
+        </w:rPr>
+        <w:t>ی</w:t>
+      </w:r>
+      <w:r>
+        <w:rPr>
+          <w:rFonts w:cs="B Nazanin" w:hint="eastAsia"/>
+          <w:rtl/>
+          <w:lang w:bidi="fa-IR"/>
+        </w:rPr>
+        <w:t>ان</w:t>
+      </w:r>
+      <w:r>
+        <w:rPr>
+          <w:rFonts w:cs="B Nazanin"/>
+          <w:rtl/>
+          <w:lang w:bidi="fa-IR"/>
+        </w:rPr>
+        <w:t xml:space="preserve"> کشور </w:t>
+      </w:r>
+      <w:r>
+        <w:rPr>
+          <w:rFonts w:cs="B Nazanin" w:hint="cs"/>
+          <w:rtl/>
+          <w:lang w:bidi="fa-IR"/>
+        </w:rPr>
+        <w:t>اسپانیا</w:t>
+      </w:r>
+      <w:r>
+        <w:rPr>
+          <w:rFonts w:cs="B Nazanin"/>
+          <w:rtl/>
+          <w:lang w:bidi="fa-IR"/>
+        </w:rPr>
+        <w:t xml:space="preserve"> با </w:t>
+      </w:r>
+      <w:r>
+        <w:rPr>
+          <w:rFonts w:cs="B Nazanin"/>
+          <w:lang w:bidi="fa-IR"/>
+        </w:rPr>
+        <w:t>min_sup = 0.4</w:t>
+      </w:r>
+    </w:p>
+    <w:p>
+      <w:pPr>
+        <w:rPr>
+          <w:rFonts w:cs="B Nazanin"/>
+          <w:lang w:bidi="fa-IR"/>
+        </w:rPr>
+      </w:pPr>
+      <w:r>
+        <w:rPr>
+          <w:rFonts w:cs="B Nazanin" w:hint="cs"/>
+          <w:rtl/>
+          <w:lang w:bidi="fa-IR"/>
+        </w:rPr>
+        <w:t>حال میخواهیم از الحاق داده های مربیان ژاپن و اسپانیا الگوهای پرتکرار استخراج کنیم:</w:t>
+      </w:r>
+    </w:p>
+    <w:p>
+      <w:pPr>
+        <w:keepNext/>
+        <w:jc w:val="center"/>
+      </w:pPr>
+      <w:r>
+        <w:rPr>
+          <w:noProof/>
+        </w:rPr>
+        <w:drawing>
+          <wp:inline distT="0" distB="0" distL="0" distR="0" wp14:anchorId="413DA3F4" wp14:editId="74C7A0F4">
+            <wp:extent cx="2952750" cy="1493345"/>
+            <wp:effectExtent l="0" t="0" r="0" b="0"/>
+            <wp:docPr id="80" name="Picture 80"/>
+            <wp:cNvGraphicFramePr>
+              <a:graphicFrameLocks xmlns:a="http://schemas.openxmlformats.org/drawingml/2006/main" noChangeAspect="1"/>
+            </wp:cNvGraphicFramePr>
+            <a:graphic xmlns:a="http://schemas.openxmlformats.org/drawingml/2006/main">
+              <a:graphicData uri="http://schemas.openxmlformats.org/drawingml/2006/picture">
+                <pic:pic xmlns:pic="http://schemas.openxmlformats.org/drawingml/2006/picture">
+                  <pic:nvPicPr>
+                    <pic:cNvPr id="0" name=""/>
+                    <pic:cNvPicPr/>
+                  </pic:nvPicPr>
+                  <pic:blipFill>
+                    <a:blip r:embed="rId89"/>
+                    <a:stretch>
+                      <a:fillRect/>
+                    </a:stretch>
+                  </pic:blipFill>
+                  <pic:spPr>
+                    <a:xfrm>
+                      <a:off x="0" y="0"/>
+                      <a:ext cx="2952750" cy="1493345"/>
+                    </a:xfrm>
+                    <a:prstGeom prst="rect">
+                      <a:avLst/>
+                    </a:prstGeom>
+                  </pic:spPr>
+                </pic:pic>
+              </a:graphicData>
+            </a:graphic>
+          </wp:inline>
+        </w:drawing>
+      </w:r>
+    </w:p>
+    <w:p>
+      <w:pPr>
+        <w:pStyle w:val="Caption"/>
+        <w:jc w:val="center"/>
+        <w:rPr>
+          <w:rFonts w:cs="B Nazanin"/>
+          <w:lang w:bidi="fa-IR"/>
+        </w:rPr>
+      </w:pPr>
+      <w:r>
+        <w:rPr>
+          <w:rFonts w:cs="B Nazanin"/>
+          <w:rtl/>
+        </w:rPr>
+        <w:t>تصو</w:t>
+      </w:r>
+      <w:r>
+        <w:rPr>
+          <w:rFonts w:cs="B Nazanin" w:hint="cs"/>
+          <w:rtl/>
+        </w:rPr>
+        <w:t>ی</w:t>
+      </w:r>
+      <w:r>
+        <w:rPr>
+          <w:rFonts w:cs="B Nazanin" w:hint="eastAsia"/>
+          <w:rtl/>
+        </w:rPr>
+        <w:t>ر</w:t>
+      </w:r>
+      <w:r>
+        <w:rPr>
+          <w:rFonts w:cs="B Nazanin"/>
+          <w:rtl/>
+        </w:rPr>
+        <w:t xml:space="preserve"> </w:t>
+      </w:r>
+      <w:r>
+        <w:rPr>
+          <w:rFonts w:cs="B Nazanin"/>
+          <w:rtl/>
+        </w:rPr>
+        <w:fldChar w:fldCharType="begin"/>
+      </w:r>
+      <w:r>
+        <w:rPr>
+          <w:rFonts w:cs="B Nazanin"/>
+          <w:rtl/>
+        </w:rPr>
+        <w:instrText xml:space="preserve"> </w:instrText>
+      </w:r>
+      <w:r>
+        <w:rPr>
+          <w:rFonts w:cs="B Nazanin"/>
+        </w:rPr>
+        <w:instrText>SEQ</w:instrText>
+      </w:r>
+      <w:r>
+        <w:rPr>
+          <w:rFonts w:cs="B Nazanin"/>
+          <w:rtl/>
+        </w:rPr>
+        <w:instrText xml:space="preserve"> تصویر \* </w:instrText>
+      </w:r>
+      <w:r>
+        <w:rPr>
+          <w:rFonts w:cs="B Nazanin"/>
+        </w:rPr>
+        <w:instrText>ARABIC</w:instrText>
+      </w:r>
+      <w:r>
+        <w:rPr>
+          <w:rFonts w:cs="B Nazanin"/>
+          <w:rtl/>
+        </w:rPr>
+        <w:instrText xml:space="preserve"> </w:instrText>
+      </w:r>
+      <w:r>
+        <w:rPr>
+          <w:rFonts w:cs="B Nazanin"/>
+          <w:rtl/>
+        </w:rPr>
+        <w:fldChar w:fldCharType="separate"/>
+      </w:r>
+      <w:r>
+        <w:rPr>
+          <w:rFonts w:cs="B Nazanin"/>
+          <w:noProof/>
+          <w:rtl/>
+        </w:rPr>
+        <w:t>28</w:t>
+      </w:r>
+      <w:r>
+        <w:rPr>
+          <w:rFonts w:cs="B Nazanin"/>
+          <w:rtl/>
+        </w:rPr>
+        <w:fldChar w:fldCharType="end"/>
+      </w:r>
+      <w:r>
+        <w:rPr>
+          <w:rFonts w:cs="B Nazanin" w:hint="cs"/>
+          <w:rtl/>
+          <w:lang w:bidi="fa-IR"/>
+        </w:rPr>
+        <w:t xml:space="preserve"> - الگوهای پرتکرار مربیان کشور های ژاپن و اسپانیا با </w:t>
+      </w:r>
+      <w:r>
+        <w:rPr>
+          <w:rFonts w:cs="B Nazanin"/>
+          <w:lang w:bidi="fa-IR"/>
+        </w:rPr>
+        <w:t>minsup = 0.3</w:t>
+      </w:r>
+    </w:p>
+    <w:p>
+      <w:pPr>
+        <w:rPr>
+          <w:rFonts w:cs="B Nazanin"/>
+          <w:rtl/>
+          <w:lang w:bidi="fa-IR"/>
+        </w:rPr>
+      </w:pPr>
+      <w:r>
+        <w:rPr>
+          <w:rFonts w:cs="B Nazanin" w:hint="cs"/>
+          <w:rtl/>
+          <w:lang w:bidi="fa-IR"/>
+        </w:rPr>
+        <w:t>فایل ورزشکاران شامل نام ورزشکار، نام کشور، رشته ورزشی می باشد:</w:t>
+      </w:r>
+    </w:p>
+    <w:p>
+      <w:pPr>
+        <w:rPr>
+          <w:rFonts w:cs="B Nazanin"/>
+          <w:lang w:bidi="fa-IR"/>
+        </w:rPr>
+      </w:pPr>
+      <w:r>
+        <w:rPr>
+          <w:rFonts w:cs="B Nazanin" w:hint="cs"/>
+          <w:rtl/>
+          <w:lang w:bidi="fa-IR"/>
+        </w:rPr>
+        <w:t>در ابتدای کار نام ورزشکاران را از دیتافریم حذف میکنیم چون مقادیر آن منحصر به فرد است و در پیدا کردن الگوهای پرتکرار کمک نمیکند.</w:t>
+      </w:r>
+    </w:p>
+    <w:p>
+      <w:pPr>
+        <w:rPr>
+          <w:rFonts w:cs="B Nazanin"/>
+          <w:rtl/>
+          <w:lang w:bidi="fa-IR"/>
+        </w:rPr>
+      </w:pPr>
+      <w:r>
+        <w:rPr>
+          <w:rFonts w:cs="B Nazanin" w:hint="cs"/>
+          <w:rtl/>
+          <w:lang w:bidi="fa-IR"/>
+        </w:rPr>
+        <w:t>در این فایل کشور های آمریکا، ژاپن و استرالیا بیشترین تعداد ورزشکار را دارند پس برای این ورزشکاران این کشور ها الگوهای پرتکرار را پیدا میکنیم:</w:t>
+      </w:r>
+    </w:p>
+    <w:p>
+      <w:pPr>
+        <w:keepNext/>
+        <w:jc w:val="center"/>
+      </w:pPr>
+      <w:r>
+        <w:rPr>
+          <w:noProof/>
+        </w:rPr>
+        <w:lastRenderedPageBreak/>
+        <w:drawing>
+          <wp:inline distT="0" distB="0" distL="0" distR="0" wp14:anchorId="7B1F1D67" wp14:editId="73B7F878">
+            <wp:extent cx="2940165" cy="1358900"/>
+            <wp:effectExtent l="0" t="0" r="0" b="0"/>
+            <wp:docPr id="81" name="Picture 81"/>
+            <wp:cNvGraphicFramePr>
+              <a:graphicFrameLocks xmlns:a="http://schemas.openxmlformats.org/drawingml/2006/main" noChangeAspect="1"/>
+            </wp:cNvGraphicFramePr>
+            <a:graphic xmlns:a="http://schemas.openxmlformats.org/drawingml/2006/main">
+              <a:graphicData uri="http://schemas.openxmlformats.org/drawingml/2006/picture">
+                <pic:pic xmlns:pic="http://schemas.openxmlformats.org/drawingml/2006/picture">
+                  <pic:nvPicPr>
+                    <pic:cNvPr id="0" name=""/>
+                    <pic:cNvPicPr/>
+                  </pic:nvPicPr>
+                  <pic:blipFill>
+                    <a:blip r:embed="rId90"/>
+                    <a:stretch>
+                      <a:fillRect/>
+                    </a:stretch>
+                  </pic:blipFill>
+                  <pic:spPr>
+                    <a:xfrm>
+                      <a:off x="0" y="0"/>
+                      <a:ext cx="2940799" cy="1359193"/>
+                    </a:xfrm>
+                    <a:prstGeom prst="rect">
+                      <a:avLst/>
+                    </a:prstGeom>
+                  </pic:spPr>
+                </pic:pic>
+              </a:graphicData>
+            </a:graphic>
+          </wp:inline>
+        </w:drawing>
+      </w:r>
+    </w:p>
+    <w:p>
+      <w:pPr>
+        <w:pStyle w:val="Caption"/>
+        <w:jc w:val="center"/>
+        <w:rPr>
+          <w:rFonts w:cs="B Nazanin"/>
+          <w:lang w:bidi="fa-IR"/>
+        </w:rPr>
+      </w:pPr>
+      <w:r>
+        <w:rPr>
+          <w:rFonts w:cs="B Nazanin"/>
+          <w:rtl/>
+        </w:rPr>
+        <w:t>تصو</w:t>
+      </w:r>
+      <w:r>
+        <w:rPr>
+          <w:rFonts w:cs="B Nazanin" w:hint="cs"/>
+          <w:rtl/>
+        </w:rPr>
+        <w:t>ی</w:t>
+      </w:r>
+      <w:r>
+        <w:rPr>
+          <w:rFonts w:cs="B Nazanin" w:hint="eastAsia"/>
+          <w:rtl/>
+        </w:rPr>
+        <w:t>ر</w:t>
+      </w:r>
+      <w:r>
+        <w:rPr>
+          <w:rFonts w:cs="B Nazanin"/>
+          <w:rtl/>
+        </w:rPr>
+        <w:t xml:space="preserve"> </w:t>
+      </w:r>
+      <w:r>
+        <w:rPr>
+          <w:rFonts w:cs="B Nazanin"/>
+          <w:rtl/>
+        </w:rPr>
+        <w:fldChar w:fldCharType="begin"/>
+      </w:r>
+      <w:r>
+        <w:rPr>
+          <w:rFonts w:cs="B Nazanin"/>
+          <w:rtl/>
+        </w:rPr>
+        <w:instrText xml:space="preserve"> </w:instrText>
+      </w:r>
+      <w:r>
+        <w:rPr>
+          <w:rFonts w:cs="B Nazanin"/>
+        </w:rPr>
+        <w:instrText>SEQ</w:instrText>
+      </w:r>
+      <w:r>
+        <w:rPr>
+          <w:rFonts w:cs="B Nazanin"/>
+          <w:rtl/>
+        </w:rPr>
+        <w:instrText xml:space="preserve"> تصویر \* </w:instrText>
+      </w:r>
+      <w:r>
+        <w:rPr>
+          <w:rFonts w:cs="B Nazanin"/>
+        </w:rPr>
+        <w:instrText>ARABIC</w:instrText>
+      </w:r>
+      <w:r>
+        <w:rPr>
+          <w:rFonts w:cs="B Nazanin"/>
+          <w:rtl/>
+        </w:rPr>
+        <w:instrText xml:space="preserve"> </w:instrText>
+      </w:r>
+      <w:r>
+        <w:rPr>
+          <w:rFonts w:cs="B Nazanin"/>
+          <w:rtl/>
+        </w:rPr>
+        <w:fldChar w:fldCharType="separate"/>
+      </w:r>
+      <w:r>
+        <w:rPr>
+          <w:rFonts w:cs="B Nazanin"/>
+          <w:noProof/>
+          <w:rtl/>
+        </w:rPr>
+        <w:t>29</w:t>
+      </w:r>
+      <w:r>
+        <w:rPr>
+          <w:rFonts w:cs="B Nazanin"/>
+          <w:rtl/>
+        </w:rPr>
+        <w:fldChar w:fldCharType="end"/>
+      </w:r>
+      <w:r>
+        <w:rPr>
+          <w:rFonts w:cs="B Nazanin" w:hint="cs"/>
+          <w:rtl/>
+          <w:lang w:bidi="fa-IR"/>
+        </w:rPr>
+        <w:t xml:space="preserve"> - الگوهای پرتکرار ورزشکاران کشور آمریکا با </w:t>
+      </w:r>
+      <w:r>
+        <w:rPr>
+          <w:rFonts w:cs="B Nazanin"/>
+          <w:lang w:bidi="fa-IR"/>
+        </w:rPr>
+        <w:t>minsup = 0.2</w:t>
+      </w:r>
+    </w:p>
+    <w:p>
+      <w:pPr>
+        <w:keepNext/>
+        <w:jc w:val="center"/>
+      </w:pPr>
+      <w:r>
+        <w:rPr>
+          <w:noProof/>
+        </w:rPr>
+        <w:drawing>
+          <wp:inline distT="0" distB="0" distL="0" distR="0" wp14:anchorId="3B0666A5" wp14:editId="7F9C8C7F">
+            <wp:extent cx="2997410" cy="1352550"/>
+            <wp:effectExtent l="0" t="0" r="0" b="0"/>
+            <wp:docPr id="82" name="Picture 82"/>
+            <wp:cNvGraphicFramePr>
+              <a:graphicFrameLocks xmlns:a="http://schemas.openxmlformats.org/drawingml/2006/main" noChangeAspect="1"/>
+            </wp:cNvGraphicFramePr>
+            <a:graphic xmlns:a="http://schemas.openxmlformats.org/drawingml/2006/main">
+              <a:graphicData uri="http://schemas.openxmlformats.org/drawingml/2006/picture">
+                <pic:pic xmlns:pic="http://schemas.openxmlformats.org/drawingml/2006/picture">
+                  <pic:nvPicPr>
+                    <pic:cNvPr id="0" name=""/>
+                    <pic:cNvPicPr/>
+                  </pic:nvPicPr>
+                  <pic:blipFill>
+                    <a:blip r:embed="rId91"/>
+                    <a:stretch>
+                      <a:fillRect/>
+                    </a:stretch>
+                  </pic:blipFill>
+                  <pic:spPr>
+                    <a:xfrm>
+                      <a:off x="0" y="0"/>
+                      <a:ext cx="3002298" cy="1354755"/>
+                    </a:xfrm>
+                    <a:prstGeom prst="rect">
+                      <a:avLst/>
+                    </a:prstGeom>
+                  </pic:spPr>
+                </pic:pic>
+              </a:graphicData>
+            </a:graphic>
+          </wp:inline>
+        </w:drawing>
+      </w:r>
+    </w:p>
+    <w:p>
+      <w:pPr>
+        <w:pStyle w:val="Caption"/>
+        <w:jc w:val="center"/>
+        <w:rPr>
+          <w:rFonts w:cs="B Nazanin"/>
+          <w:lang w:bidi="fa-IR"/>
+        </w:rPr>
+      </w:pPr>
+      <w:r>
+        <w:rPr>
+          <w:rFonts w:cs="B Nazanin"/>
+          <w:rtl/>
+        </w:rPr>
+        <w:t>تصو</w:t>
+      </w:r>
+      <w:r>
+        <w:rPr>
+          <w:rFonts w:cs="B Nazanin" w:hint="cs"/>
+          <w:rtl/>
+        </w:rPr>
+        <w:t>ی</w:t>
+      </w:r>
+      <w:r>
+        <w:rPr>
+          <w:rFonts w:cs="B Nazanin" w:hint="eastAsia"/>
+          <w:rtl/>
+        </w:rPr>
+        <w:t>ر</w:t>
+      </w:r>
+      <w:r>
+        <w:rPr>
+          <w:rFonts w:cs="B Nazanin"/>
+          <w:rtl/>
+        </w:rPr>
+        <w:t xml:space="preserve"> </w:t>
+      </w:r>
+      <w:r>
+        <w:rPr>
+          <w:rFonts w:cs="B Nazanin"/>
+          <w:rtl/>
+        </w:rPr>
+        <w:fldChar w:fldCharType="begin"/>
+      </w:r>
+      <w:r>
+        <w:rPr>
+          <w:rFonts w:cs="B Nazanin"/>
+          <w:rtl/>
+        </w:rPr>
+        <w:instrText xml:space="preserve"> </w:instrText>
+      </w:r>
+      <w:r>
+        <w:rPr>
+          <w:rFonts w:cs="B Nazanin"/>
+        </w:rPr>
+        <w:instrText>SEQ</w:instrText>
+      </w:r>
+      <w:r>
+        <w:rPr>
+          <w:rFonts w:cs="B Nazanin"/>
+          <w:rtl/>
+        </w:rPr>
+        <w:instrText xml:space="preserve"> تصویر \* </w:instrText>
+      </w:r>
+      <w:r>
+        <w:rPr>
+          <w:rFonts w:cs="B Nazanin"/>
+        </w:rPr>
+        <w:instrText>ARABIC</w:instrText>
+      </w:r>
+      <w:r>
+        <w:rPr>
+          <w:rFonts w:cs="B Nazanin"/>
+          <w:rtl/>
+        </w:rPr>
+        <w:instrText xml:space="preserve"> </w:instrText>
+      </w:r>
+      <w:r>
+        <w:rPr>
+          <w:rFonts w:cs="B Nazanin"/>
+          <w:rtl/>
+        </w:rPr>
+        <w:fldChar w:fldCharType="separate"/>
+      </w:r>
+      <w:r>
+        <w:rPr>
+          <w:rFonts w:cs="B Nazanin"/>
+          <w:noProof/>
+          <w:rtl/>
+        </w:rPr>
+        <w:t>30</w:t>
+      </w:r>
+      <w:r>
+        <w:rPr>
+          <w:rFonts w:cs="B Nazanin"/>
+          <w:rtl/>
+        </w:rPr>
+        <w:fldChar w:fldCharType="end"/>
+      </w:r>
+      <w:r>
+        <w:rPr>
+          <w:rFonts w:cs="B Nazanin" w:hint="cs"/>
+          <w:rtl/>
+          <w:lang w:bidi="fa-IR"/>
+        </w:rPr>
+        <w:t xml:space="preserve"> - </w:t>
+      </w:r>
+      <w:r>
+        <w:rPr>
+          <w:rFonts w:cs="B Nazanin"/>
+          <w:rtl/>
+          <w:lang w:bidi="fa-IR"/>
+        </w:rPr>
+        <w:t>الگوها</w:t>
+      </w:r>
+      <w:r>
+        <w:rPr>
+          <w:rFonts w:cs="B Nazanin" w:hint="cs"/>
+          <w:rtl/>
+          <w:lang w:bidi="fa-IR"/>
+        </w:rPr>
+        <w:t>ی</w:t>
+      </w:r>
+      <w:r>
+        <w:rPr>
+          <w:rFonts w:cs="B Nazanin"/>
+          <w:rtl/>
+          <w:lang w:bidi="fa-IR"/>
+        </w:rPr>
+        <w:t xml:space="preserve"> پرتکرار ورزشکاران کشور</w:t>
+      </w:r>
+      <w:r>
+        <w:rPr>
+          <w:rFonts w:cs="B Nazanin" w:hint="cs"/>
+          <w:rtl/>
+          <w:lang w:bidi="fa-IR"/>
+        </w:rPr>
+        <w:t xml:space="preserve">ژاپن </w:t>
+      </w:r>
+      <w:r>
+        <w:rPr>
+          <w:rFonts w:cs="B Nazanin"/>
+          <w:rtl/>
+          <w:lang w:bidi="fa-IR"/>
+        </w:rPr>
+        <w:t xml:space="preserve"> با </w:t>
+      </w:r>
+      <w:r>
+        <w:rPr>
+          <w:rFonts w:cs="B Nazanin"/>
+          <w:lang w:bidi="fa-IR"/>
+        </w:rPr>
+        <w:t>minsup = 0.1</w:t>
+      </w:r>
+    </w:p>
+    <w:p>
+      <w:pPr>
+        <w:keepNext/>
+        <w:jc w:val="center"/>
+      </w:pPr>
+      <w:r>
+        <w:rPr>
+          <w:noProof/>
+        </w:rPr>
+        <w:drawing>
+          <wp:inline distT="0" distB="0" distL="0" distR="0" wp14:anchorId="72FBF17D" wp14:editId="466C3D39">
+            <wp:extent cx="3212308" cy="1352550"/>
+            <wp:effectExtent l="0" t="0" r="7620" b="0"/>
+            <wp:docPr id="83" name="Picture 83"/>
+            <wp:cNvGraphicFramePr>
+              <a:graphicFrameLocks xmlns:a="http://schemas.openxmlformats.org/drawingml/2006/main" noChangeAspect="1"/>
+            </wp:cNvGraphicFramePr>
+            <a:graphic xmlns:a="http://schemas.openxmlformats.org/drawingml/2006/main">
+              <a:graphicData uri="http://schemas.openxmlformats.org/drawingml/2006/picture">
+                <pic:pic xmlns:pic="http://schemas.openxmlformats.org/drawingml/2006/picture">
+                  <pic:nvPicPr>
+                    <pic:cNvPr id="0" name=""/>
+                    <pic:cNvPicPr/>
+                  </pic:nvPicPr>
+                  <pic:blipFill>
+                    <a:blip r:embed="rId92"/>
+                    <a:stretch>
+                      <a:fillRect/>
+                    </a:stretch>
+                  </pic:blipFill>
+                  <pic:spPr>
+                    <a:xfrm>
+                      <a:off x="0" y="0"/>
+                      <a:ext cx="3215543" cy="1353912"/>
+                    </a:xfrm>
+                    <a:prstGeom prst="rect">
+                      <a:avLst/>
+                    </a:prstGeom>
+                  </pic:spPr>
+                </pic:pic>
+              </a:graphicData>
+            </a:graphic>
+          </wp:inline>
+        </w:drawing>
+      </w:r>
+    </w:p>
+    <w:p>
+      <w:pPr>
+        <w:pStyle w:val="Caption"/>
+        <w:jc w:val="center"/>
+        <w:rPr>
+          <w:rFonts w:cs="B Nazanin"/>
+          <w:lang w:bidi="fa-IR"/>
+        </w:rPr>
+      </w:pPr>
+      <w:r>
+        <w:rPr>
+          <w:rFonts w:cs="B Nazanin"/>
+          <w:rtl/>
+        </w:rPr>
+        <w:t>تصو</w:t>
+      </w:r>
+      <w:r>
+        <w:rPr>
+          <w:rFonts w:cs="B Nazanin" w:hint="cs"/>
+          <w:rtl/>
+        </w:rPr>
+        <w:t>ی</w:t>
+      </w:r>
+      <w:r>
+        <w:rPr>
+          <w:rFonts w:cs="B Nazanin" w:hint="eastAsia"/>
+          <w:rtl/>
+        </w:rPr>
+        <w:t>ر</w:t>
+      </w:r>
+      <w:r>
+        <w:rPr>
+          <w:rFonts w:cs="B Nazanin"/>
+          <w:rtl/>
+        </w:rPr>
+        <w:t xml:space="preserve"> </w:t>
+      </w:r>
+      <w:r>
+        <w:rPr>
+          <w:rFonts w:cs="B Nazanin"/>
+          <w:rtl/>
+        </w:rPr>
+        <w:fldChar w:fldCharType="begin"/>
+      </w:r>
+      <w:r>
+        <w:rPr>
+          <w:rFonts w:cs="B Nazanin"/>
+          <w:rtl/>
+        </w:rPr>
+        <w:instrText xml:space="preserve"> </w:instrText>
+      </w:r>
+      <w:r>
+        <w:rPr>
+          <w:rFonts w:cs="B Nazanin"/>
+        </w:rPr>
+        <w:instrText>SEQ</w:instrText>
+      </w:r>
+      <w:r>
+        <w:rPr>
+          <w:rFonts w:cs="B Nazanin"/>
+          <w:rtl/>
+        </w:rPr>
+        <w:instrText xml:space="preserve"> تصویر \* </w:instrText>
+      </w:r>
+      <w:r>
+        <w:rPr>
+          <w:rFonts w:cs="B Nazanin"/>
+        </w:rPr>
+        <w:instrText>ARABIC</w:instrText>
+      </w:r>
+      <w:r>
+        <w:rPr>
+          <w:rFonts w:cs="B Nazanin"/>
+          <w:rtl/>
+        </w:rPr>
+        <w:instrText xml:space="preserve"> </w:instrText>
+      </w:r>
+      <w:r>
+        <w:rPr>
+          <w:rFonts w:cs="B Nazanin"/>
+          <w:rtl/>
+        </w:rPr>
+        <w:fldChar w:fldCharType="separate"/>
+      </w:r>
+      <w:r>
+        <w:rPr>
+          <w:rFonts w:cs="B Nazanin"/>
+          <w:noProof/>
+          <w:rtl/>
+        </w:rPr>
+        <w:t>31</w:t>
+      </w:r>
+      <w:r>
+        <w:rPr>
+          <w:rFonts w:cs="B Nazanin"/>
+          <w:rtl/>
+        </w:rPr>
+        <w:fldChar w:fldCharType="end"/>
+      </w:r>
+      <w:r>
+        <w:rPr>
+          <w:rFonts w:cs="B Nazanin" w:hint="cs"/>
+          <w:rtl/>
+          <w:lang w:bidi="fa-IR"/>
+        </w:rPr>
+        <w:t xml:space="preserve"> - الگوهای پرتکرار ورزشکاران کشور استرالیا با </w:t>
+      </w:r>
+      <w:r>
+        <w:rPr>
+          <w:rFonts w:cs="B Nazanin"/>
+          <w:lang w:bidi="fa-IR"/>
+        </w:rPr>
+        <w:t>minsup=0.1</w:t>
+      </w:r>
+    </w:p>
+    <w:p>
+      <w:pPr>
+        <w:rPr>
+          <w:rFonts w:cs="B Nazanin"/>
+          <w:rtl/>
+          <w:lang w:bidi="fa-IR"/>
+        </w:rPr>
+      </w:pPr>
+      <w:r>
+        <w:rPr>
+          <w:rFonts w:cs="B Nazanin" w:hint="cs"/>
+          <w:rtl/>
+          <w:lang w:bidi="fa-IR"/>
+        </w:rPr>
+        <w:t xml:space="preserve">همانطور که میبینیم برای این ها نیز الگوهای پرتکرار با </w:t>
+      </w:r>
+      <w:r>
+        <w:rPr>
+          <w:rFonts w:cs="B Nazanin"/>
+          <w:lang w:bidi="fa-IR"/>
+        </w:rPr>
+        <w:t>support</w:t>
+      </w:r>
+      <w:r>
+        <w:rPr>
+          <w:rFonts w:cs="B Nazanin" w:hint="cs"/>
+          <w:rtl/>
+          <w:lang w:bidi="fa-IR"/>
+        </w:rPr>
+        <w:t xml:space="preserve"> بالا پیدا نشد</w:t>
+      </w:r>
+      <w:r>
+        <w:rPr>
+          <w:rFonts w:cs="B Nazanin" w:hint="cs"/>
+          <w:rtl/>
+          <w:lang w:bidi="fa-IR"/>
+        </w:rPr>
+        <w:t>ه است</w:t>
+      </w:r>
+      <w:r>
+        <w:rPr>
+          <w:rFonts w:cs="B Nazanin" w:hint="cs"/>
+          <w:rtl/>
+          <w:lang w:bidi="fa-IR"/>
+        </w:rPr>
+        <w:t>.</w:t>
+      </w:r>
     </w:p>
     <w:sectPr>
       <w:pgSz w:w="12240" w:h="15840"/>
@@ -21369,7 +23465,7 @@
             <w:noProof/>
             <w:rtl/>
           </w:rPr>
-          <w:t>24</w:t>
+          <w:t>2</w:t>
         </w:r>
         <w:r>
           <w:rPr>
@@ -23697,7 +25793,7 @@
 </file>
 
 <file path=customXml/itemProps1.xml><?xml version="1.0" encoding="utf-8"?>
-<ds:datastoreItem xmlns:ds="http://schemas.openxmlformats.org/officeDocument/2006/customXml" ds:itemID="{9DDA14F6-DD05-414A-98E8-ACD2D35944BF}">
+<ds:datastoreItem xmlns:ds="http://schemas.openxmlformats.org/officeDocument/2006/customXml" ds:itemID="{F4040224-F9FF-47E3-8AE1-EA30D6A6A2F7}">
   <ds:schemaRefs>
     <ds:schemaRef ds:uri="http://schemas.openxmlformats.org/officeDocument/2006/bibliography"/>
   </ds:schemaRefs>

</xml_diff>